<commit_message>
Planning aangevuld tot en met database ontwerp + Ontwerpdocument database deel
Database deel ingevoegd in het ontwerpdocument + planning bijgewerkt
</commit_message>
<xml_diff>
--- a/Documentatie/Ontwerpdocument.docx
+++ b/Documentatie/Ontwerpdocument.docx
@@ -374,6 +374,13 @@
     </w:p>
     <w:sdt>
       <w:sdtPr>
+        <w:rPr>
+          <w:rFonts w:asciiTheme="minorHAnsi" w:eastAsiaTheme="minorHAnsi" w:hAnsiTheme="minorHAnsi" w:cstheme="minorBidi"/>
+          <w:color w:val="auto"/>
+          <w:sz w:val="22"/>
+          <w:szCs w:val="22"/>
+          <w:lang w:eastAsia="en-US"/>
+        </w:rPr>
         <w:id w:val="-1264990875"/>
         <w:docPartObj>
           <w:docPartGallery w:val="Table of Contents"/>
@@ -382,13 +389,8 @@
       </w:sdtPr>
       <w:sdtEndPr>
         <w:rPr>
-          <w:rFonts w:asciiTheme="minorHAnsi" w:eastAsiaTheme="minorHAnsi" w:hAnsiTheme="minorHAnsi" w:cstheme="minorBidi"/>
           <w:b/>
           <w:bCs/>
-          <w:color w:val="auto"/>
-          <w:sz w:val="22"/>
-          <w:szCs w:val="22"/>
-          <w:lang w:eastAsia="en-US"/>
         </w:rPr>
       </w:sdtEndPr>
       <w:sdtContent>
@@ -503,7 +505,38 @@
         <w:t>Inleiding</w:t>
       </w:r>
     </w:p>
-    <w:p/>
+    <w:p>
+      <w:r>
+        <w:t>Het ontwerpdocument bevat de basisgegevens van de te ontwikkelen applicatie. Dit document bevat het ERD, Strokendiagram, klassendiagram en de architectuur van de applicatie.</w:t>
+      </w:r>
+      <w:r>
+        <w:br/>
+        <w:t>Samen met het analysedocument is het met deze informatie mogelijk om de applica</w:t>
+      </w:r>
+      <w:r>
+        <w:t>tie te ontwikkelen.</w:t>
+      </w:r>
+    </w:p>
+    <w:p>
+      <w:r>
+        <w:t>Bij het ERD staat er een korte uitleg van de tabellen en welke functies de database heeft. Hier staan wel de relaties benoemd, maar nog geen foreign keys.</w:t>
+      </w:r>
+    </w:p>
+    <w:p>
+      <w:r>
+        <w:t>In het strokendiagram komen daar nog de foreign keys bij.</w:t>
+      </w:r>
+    </w:p>
+    <w:p>
+      <w:r>
+        <w:t>Het klassendiagram bevat alle informatie voor het systeem zelf. Hierin zijn alle klassen opgenomen en is het duidelijk hoe de applicatie in elkaar zit.</w:t>
+      </w:r>
+    </w:p>
+    <w:p>
+      <w:r>
+        <w:t>Als laatste stuk is er nog een plaatje met de architectuur van de applicatie. Hierin is te zien hoe de architectuur in elkaar zit. Deze applicatie gaat werken met een 3 lagen structuur.</w:t>
+      </w:r>
+    </w:p>
     <w:p/>
     <w:p>
       <w:pPr>
@@ -528,19 +561,565 @@
         <w:t>ERD</w:t>
       </w:r>
     </w:p>
+    <w:p>
+      <w:pPr>
+        <w:pStyle w:val="Kop2"/>
+      </w:pPr>
+      <w:r>
+        <w:t>Diagram</w:t>
+      </w:r>
+    </w:p>
+    <w:p>
+      <w:r>
+        <w:rPr>
+          <w:noProof/>
+          <w:lang w:eastAsia="nl-NL"/>
+        </w:rPr>
+        <w:drawing>
+          <wp:inline distT="0" distB="0" distL="0" distR="0">
+            <wp:extent cx="5760720" cy="5957556"/>
+            <wp:effectExtent l="0" t="0" r="0" b="5715"/>
+            <wp:docPr id="7" name="Afbeelding 7" descr="D:\Users\Sven\Downloads\download(2).png"/>
+            <wp:cNvGraphicFramePr>
+              <a:graphicFrameLocks xmlns:a="http://schemas.openxmlformats.org/drawingml/2006/main" noChangeAspect="1"/>
+            </wp:cNvGraphicFramePr>
+            <a:graphic xmlns:a="http://schemas.openxmlformats.org/drawingml/2006/main">
+              <a:graphicData uri="http://schemas.openxmlformats.org/drawingml/2006/picture">
+                <pic:pic xmlns:pic="http://schemas.openxmlformats.org/drawingml/2006/picture">
+                  <pic:nvPicPr>
+                    <pic:cNvPr id="0" name="Picture 6" descr="D:\Users\Sven\Downloads\download(2).png"/>
+                    <pic:cNvPicPr>
+                      <a:picLocks noChangeAspect="1" noChangeArrowheads="1"/>
+                    </pic:cNvPicPr>
+                  </pic:nvPicPr>
+                  <pic:blipFill>
+                    <a:blip r:embed="rId8" cstate="print">
+                      <a:extLst>
+                        <a:ext uri="{28A0092B-C50C-407E-A947-70E740481C1C}">
+                          <a14:useLocalDpi xmlns:a14="http://schemas.microsoft.com/office/drawing/2010/main" val="0"/>
+                        </a:ext>
+                      </a:extLst>
+                    </a:blip>
+                    <a:srcRect/>
+                    <a:stretch>
+                      <a:fillRect/>
+                    </a:stretch>
+                  </pic:blipFill>
+                  <pic:spPr bwMode="auto">
+                    <a:xfrm>
+                      <a:off x="0" y="0"/>
+                      <a:ext cx="5760720" cy="5957556"/>
+                    </a:xfrm>
+                    <a:prstGeom prst="rect">
+                      <a:avLst/>
+                    </a:prstGeom>
+                    <a:noFill/>
+                    <a:ln>
+                      <a:noFill/>
+                    </a:ln>
+                  </pic:spPr>
+                </pic:pic>
+              </a:graphicData>
+            </a:graphic>
+          </wp:inline>
+        </w:drawing>
+      </w:r>
+    </w:p>
     <w:p/>
     <w:p>
-      <w:r>
-        <w:br w:type="page"/>
-      </w:r>
-    </w:p>
+      <w:pPr>
+        <w:pStyle w:val="Kop2"/>
+      </w:pPr>
+      <w:r>
+        <w:t>Uitleg ERD</w:t>
+      </w:r>
+    </w:p>
+    <w:p>
+      <w:r>
+        <w:t>Het ERD bestaat uit 7 tabellen. Hieronder worden deze per tabel uitgelegd.</w:t>
+      </w:r>
+    </w:p>
+    <w:p/>
+    <w:p>
+      <w:pPr>
+        <w:pStyle w:val="Kop3"/>
+      </w:pPr>
+      <w:r>
+        <w:t>Project</w:t>
+      </w:r>
+    </w:p>
+    <w:p>
+      <w:r>
+        <w:t>De tabel Project heeft een ID en een Naam. Per project kunnen er meerdere bezoeken worden gedaan aan 1 gebied.</w:t>
+      </w:r>
+      <w:r>
+        <w:t xml:space="preserve"> Het veld ID is een number en het veld naam is een varchar2.</w:t>
+      </w:r>
+    </w:p>
+    <w:p/>
+    <w:p>
+      <w:pPr>
+        <w:pStyle w:val="Kop3"/>
+      </w:pPr>
+      <w:r>
+        <w:lastRenderedPageBreak/>
+        <w:t>Gebied</w:t>
+      </w:r>
+    </w:p>
+    <w:p>
+      <w:r>
+        <w:t>Ieder gebied wat bestaat heeft een ID en een naam. Op een gebied kunnen er meerdere projecten zijn. Het veld ID is een number en het veld naam is een varchar2.</w:t>
+      </w:r>
+    </w:p>
+    <w:p/>
+    <w:p>
+      <w:pPr>
+        <w:pStyle w:val="Kop3"/>
+      </w:pPr>
+      <w:r>
+        <w:t>Bezoek</w:t>
+      </w:r>
+    </w:p>
+    <w:p>
+      <w:r>
+        <w:t>Een bezoek is een moment dat de vogelteller een bezoek brengt aan het gebied van zijn project. Van een bezoek worden de volgende zaken opgeslagen:</w:t>
+      </w:r>
+    </w:p>
+    <w:p>
+      <w:pPr>
+        <w:pStyle w:val="Lijstalinea"/>
+        <w:numPr>
+          <w:ilvl w:val="0"/>
+          <w:numId w:val="2"/>
+        </w:numPr>
+      </w:pPr>
+      <w:r>
+        <w:t>ID</w:t>
+      </w:r>
+      <w:r>
+        <w:tab/>
+      </w:r>
+      <w:r>
+        <w:tab/>
+        <w:t>uniek nummer</w:t>
+      </w:r>
+      <w:r>
+        <w:tab/>
+      </w:r>
+      <w:r>
+        <w:tab/>
+      </w:r>
+      <w:r>
+        <w:tab/>
+      </w:r>
+      <w:r>
+        <w:tab/>
+        <w:t>number</w:t>
+      </w:r>
+    </w:p>
+    <w:p>
+      <w:pPr>
+        <w:pStyle w:val="Lijstalinea"/>
+        <w:numPr>
+          <w:ilvl w:val="0"/>
+          <w:numId w:val="2"/>
+        </w:numPr>
+      </w:pPr>
+      <w:r>
+        <w:t>Datum</w:t>
+      </w:r>
+      <w:r>
+        <w:tab/>
+      </w:r>
+      <w:r>
+        <w:tab/>
+        <w:t>over welke dag gaat het</w:t>
+      </w:r>
+      <w:r>
+        <w:tab/>
+      </w:r>
+      <w:r>
+        <w:tab/>
+        <w:t>date</w:t>
+      </w:r>
+    </w:p>
+    <w:p>
+      <w:pPr>
+        <w:pStyle w:val="Lijstalinea"/>
+        <w:numPr>
+          <w:ilvl w:val="0"/>
+          <w:numId w:val="2"/>
+        </w:numPr>
+      </w:pPr>
+      <w:r>
+        <w:t>Starttijd</w:t>
+      </w:r>
+      <w:r>
+        <w:tab/>
+        <w:t>welke tijd is hij begonnen</w:t>
+      </w:r>
+      <w:r>
+        <w:tab/>
+      </w:r>
+      <w:r>
+        <w:tab/>
+        <w:t>date</w:t>
+      </w:r>
+    </w:p>
+    <w:p>
+      <w:pPr>
+        <w:pStyle w:val="Lijstalinea"/>
+        <w:numPr>
+          <w:ilvl w:val="0"/>
+          <w:numId w:val="2"/>
+        </w:numPr>
+      </w:pPr>
+      <w:r>
+        <w:t>Eindtijd</w:t>
+      </w:r>
+      <w:r>
+        <w:tab/>
+      </w:r>
+      <w:r>
+        <w:tab/>
+        <w:t>welke tijd is hij geëindigd</w:t>
+      </w:r>
+      <w:r>
+        <w:tab/>
+      </w:r>
+      <w:r>
+        <w:tab/>
+        <w:t>date</w:t>
+      </w:r>
+    </w:p>
+    <w:p>
+      <w:r>
+        <w:t xml:space="preserve">Ieder bezoek </w:t>
+      </w:r>
+      <w:r>
+        <w:t>heeft meerdere waarnemingen, hiervoor is een aparte tabel</w:t>
+      </w:r>
+      <w:r>
+        <w:t>.</w:t>
+      </w:r>
+    </w:p>
+    <w:p/>
+    <w:p>
+      <w:pPr>
+        <w:pStyle w:val="Kop3"/>
+      </w:pPr>
+      <w:r>
+        <w:t>Waarneming</w:t>
+      </w:r>
+    </w:p>
+    <w:p>
+      <w:r>
+        <w:t>Iedere waarneming is een soort waarneming, de mogelijkheden hiervan staan in een andere tabel opgeslagen. Verder wordt er van een waarneming de coördinaten onthouden (X en Y as). Dit is voor de plek op de kaart. Voor de waarneming zelf is er nog een puntenaantal en een tijdstip wat wordt opgeslagen.</w:t>
+      </w:r>
+    </w:p>
+    <w:p>
+      <w:pPr>
+        <w:pStyle w:val="Lijstalinea"/>
+        <w:numPr>
+          <w:ilvl w:val="0"/>
+          <w:numId w:val="2"/>
+        </w:numPr>
+      </w:pPr>
+      <w:r>
+        <w:t>ID</w:t>
+      </w:r>
+      <w:r>
+        <w:tab/>
+      </w:r>
+      <w:r>
+        <w:tab/>
+        <w:t>number</w:t>
+      </w:r>
+    </w:p>
+    <w:p>
+      <w:pPr>
+        <w:pStyle w:val="Lijstalinea"/>
+        <w:numPr>
+          <w:ilvl w:val="0"/>
+          <w:numId w:val="2"/>
+        </w:numPr>
+      </w:pPr>
+      <w:r>
+        <w:t>Tijdstip</w:t>
+      </w:r>
+      <w:r>
+        <w:tab/>
+      </w:r>
+      <w:r>
+        <w:tab/>
+        <w:t>date</w:t>
+      </w:r>
+    </w:p>
+    <w:p>
+      <w:pPr>
+        <w:pStyle w:val="Lijstalinea"/>
+        <w:numPr>
+          <w:ilvl w:val="0"/>
+          <w:numId w:val="2"/>
+        </w:numPr>
+      </w:pPr>
+      <w:r>
+        <w:t>Punten</w:t>
+      </w:r>
+      <w:r>
+        <w:tab/>
+      </w:r>
+      <w:r>
+        <w:tab/>
+        <w:t>number</w:t>
+      </w:r>
+    </w:p>
+    <w:p>
+      <w:pPr>
+        <w:pStyle w:val="Lijstalinea"/>
+        <w:numPr>
+          <w:ilvl w:val="0"/>
+          <w:numId w:val="2"/>
+        </w:numPr>
+      </w:pPr>
+      <w:r>
+        <w:t>PositieX</w:t>
+      </w:r>
+      <w:r>
+        <w:tab/>
+        <w:t>varchar2</w:t>
+      </w:r>
+    </w:p>
+    <w:p>
+      <w:pPr>
+        <w:pStyle w:val="Lijstalinea"/>
+        <w:numPr>
+          <w:ilvl w:val="0"/>
+          <w:numId w:val="2"/>
+        </w:numPr>
+      </w:pPr>
+      <w:r>
+        <w:t>PositieY</w:t>
+      </w:r>
+      <w:r>
+        <w:tab/>
+        <w:t>varchar2</w:t>
+      </w:r>
+    </w:p>
+    <w:p/>
+    <w:p>
+      <w:pPr>
+        <w:pStyle w:val="Kop3"/>
+      </w:pPr>
+      <w:r>
+        <w:t>SoortWaarneming</w:t>
+      </w:r>
+    </w:p>
+    <w:p>
+      <w:r>
+        <w:t>Deze tabel heeft de verschillende soorten van waarnemingen in zich zitten. Deze wordt gebruikt om in de tabel Waarneming aan te geven wat voor soort waarneming het is. Deze tabel heeft 2 velden. Een ID (number) en een naam (varchar2).</w:t>
+      </w:r>
+    </w:p>
+    <w:p/>
+    <w:p>
+      <w:pPr>
+        <w:pStyle w:val="Kop3"/>
+      </w:pPr>
+      <w:r>
+        <w:t>Dier</w:t>
+      </w:r>
+      <w:r>
+        <w:t>soort</w:t>
+      </w:r>
+    </w:p>
+    <w:p>
+      <w:r>
+        <w:t>Een dier is in dit prototype altijd een vogel, maar de applicatie heeft de mogelijkheid dat er ook andere dieren in kunnen worden verwerkt, vandaar dat er een tabel diersoort is. Deze heeft een ID (number) en een naam (varchar2).</w:t>
+      </w:r>
+    </w:p>
+    <w:p/>
+    <w:p>
+      <w:pPr>
+        <w:pStyle w:val="Kop3"/>
+      </w:pPr>
+      <w:r>
+        <w:t>Dier</w:t>
+      </w:r>
+    </w:p>
+    <w:p>
+      <w:pPr>
+        <w:sectPr>
+          <w:footerReference w:type="default" r:id="rId9"/>
+          <w:footerReference w:type="first" r:id="rId10"/>
+          <w:pgSz w:w="11906" w:h="16838"/>
+          <w:pgMar w:top="1417" w:right="1417" w:bottom="1417" w:left="1417" w:header="708" w:footer="708" w:gutter="0"/>
+          <w:pgNumType w:start="0"/>
+          <w:cols w:space="708"/>
+          <w:titlePg/>
+          <w:docGrid w:linePitch="360"/>
+        </w:sectPr>
+      </w:pPr>
+      <w:r>
+        <w:t>Naast de diersoort zoals in de tabel hierboven zijn er ook nog andere gegevens die worden opgeslagen van een dier. Dit gaat om een naam (varchar2), afkorting (varchar2), BroedStart en BroedEind datum (date) en het AantaPunten (number). De start en einddatum geven aan wanneer de broedperiode is en het aantal punten geeft aan hoeveel punten er nodig zijn voor 1 broedpaar.</w:t>
+      </w:r>
+    </w:p>
+    <w:p/>
     <w:p>
       <w:pPr>
         <w:pStyle w:val="Kop1"/>
       </w:pPr>
       <w:r>
+        <w:t>Strokendiagram</w:t>
+      </w:r>
+    </w:p>
+    <w:p>
+      <w:r>
+        <w:t>Het strokendiagram geeft aan waar alle foreign keys zitten en laat kort zien hoe de database in elkaar zit. Dit diagram heeft iets meer informatie dan het ERD.</w:t>
+      </w:r>
+      <w:r>
+        <w:t xml:space="preserve"> De uitleg van de tabellen staat bij het hoofdstuk ERD.</w:t>
+      </w:r>
+      <w:bookmarkStart w:id="2" w:name="_GoBack"/>
+      <w:bookmarkEnd w:id="2"/>
+    </w:p>
+    <w:p>
+      <w:r>
+        <w:rPr>
+          <w:noProof/>
+          <w:lang w:eastAsia="nl-NL"/>
+        </w:rPr>
+        <w:drawing>
+          <wp:inline distT="0" distB="0" distL="0" distR="0">
+            <wp:extent cx="8892540" cy="2932333"/>
+            <wp:effectExtent l="0" t="0" r="3810" b="1905"/>
+            <wp:docPr id="6" name="Afbeelding 6" descr="D:\Users\Sven\Downloads\download(1).png"/>
+            <wp:cNvGraphicFramePr>
+              <a:graphicFrameLocks xmlns:a="http://schemas.openxmlformats.org/drawingml/2006/main" noChangeAspect="1"/>
+            </wp:cNvGraphicFramePr>
+            <a:graphic xmlns:a="http://schemas.openxmlformats.org/drawingml/2006/main">
+              <a:graphicData uri="http://schemas.openxmlformats.org/drawingml/2006/picture">
+                <pic:pic xmlns:pic="http://schemas.openxmlformats.org/drawingml/2006/picture">
+                  <pic:nvPicPr>
+                    <pic:cNvPr id="0" name="Picture 5" descr="D:\Users\Sven\Downloads\download(1).png"/>
+                    <pic:cNvPicPr>
+                      <a:picLocks noChangeAspect="1" noChangeArrowheads="1"/>
+                    </pic:cNvPicPr>
+                  </pic:nvPicPr>
+                  <pic:blipFill>
+                    <a:blip r:embed="rId11" cstate="print">
+                      <a:extLst>
+                        <a:ext uri="{28A0092B-C50C-407E-A947-70E740481C1C}">
+                          <a14:useLocalDpi xmlns:a14="http://schemas.microsoft.com/office/drawing/2010/main" val="0"/>
+                        </a:ext>
+                      </a:extLst>
+                    </a:blip>
+                    <a:srcRect/>
+                    <a:stretch>
+                      <a:fillRect/>
+                    </a:stretch>
+                  </pic:blipFill>
+                  <pic:spPr bwMode="auto">
+                    <a:xfrm>
+                      <a:off x="0" y="0"/>
+                      <a:ext cx="8892540" cy="2932333"/>
+                    </a:xfrm>
+                    <a:prstGeom prst="rect">
+                      <a:avLst/>
+                    </a:prstGeom>
+                    <a:noFill/>
+                    <a:ln>
+                      <a:noFill/>
+                    </a:ln>
+                  </pic:spPr>
+                </pic:pic>
+              </a:graphicData>
+            </a:graphic>
+          </wp:inline>
+        </w:drawing>
+      </w:r>
+    </w:p>
+    <w:p>
+      <w:pPr>
+        <w:sectPr>
+          <w:pgSz w:w="16838" w:h="11906" w:orient="landscape"/>
+          <w:pgMar w:top="1417" w:right="1417" w:bottom="1417" w:left="1417" w:header="708" w:footer="708" w:gutter="0"/>
+          <w:cols w:space="708"/>
+          <w:titlePg/>
+          <w:docGrid w:linePitch="360"/>
+        </w:sectPr>
+      </w:pPr>
+    </w:p>
+    <w:p>
+      <w:pPr>
+        <w:pStyle w:val="Kop1"/>
+      </w:pPr>
+      <w:r>
         <w:lastRenderedPageBreak/>
-        <w:t>Databaseontwerp</w:t>
+        <w:t>Database ontwerp</w:t>
+      </w:r>
+    </w:p>
+    <w:p>
+      <w:r>
+        <w:t>Bij het database ontwerp zijn de foreign keys toegevoegd, dit is hetzelfde als bij het strokendiagram. Het verschil hierbij is dat er hier ook minimale kardinaliteiten zijn toegevoegd.</w:t>
+      </w:r>
+      <w:r>
+        <w:t xml:space="preserve"> De uitleg van de tabellen staat bij het hoofdstuk ERD.</w:t>
+      </w:r>
+    </w:p>
+    <w:p>
+      <w:r>
+        <w:rPr>
+          <w:noProof/>
+          <w:lang w:eastAsia="nl-NL"/>
+        </w:rPr>
+        <w:drawing>
+          <wp:inline distT="0" distB="0" distL="0" distR="0">
+            <wp:extent cx="5760720" cy="6482450"/>
+            <wp:effectExtent l="0" t="0" r="0" b="0"/>
+            <wp:docPr id="8" name="Afbeelding 8" descr="D:\Users\Sven\Downloads\download(3).png"/>
+            <wp:cNvGraphicFramePr>
+              <a:graphicFrameLocks xmlns:a="http://schemas.openxmlformats.org/drawingml/2006/main" noChangeAspect="1"/>
+            </wp:cNvGraphicFramePr>
+            <a:graphic xmlns:a="http://schemas.openxmlformats.org/drawingml/2006/main">
+              <a:graphicData uri="http://schemas.openxmlformats.org/drawingml/2006/picture">
+                <pic:pic xmlns:pic="http://schemas.openxmlformats.org/drawingml/2006/picture">
+                  <pic:nvPicPr>
+                    <pic:cNvPr id="0" name="Picture 7" descr="D:\Users\Sven\Downloads\download(3).png"/>
+                    <pic:cNvPicPr>
+                      <a:picLocks noChangeAspect="1" noChangeArrowheads="1"/>
+                    </pic:cNvPicPr>
+                  </pic:nvPicPr>
+                  <pic:blipFill>
+                    <a:blip r:embed="rId12" cstate="print">
+                      <a:extLst>
+                        <a:ext uri="{28A0092B-C50C-407E-A947-70E740481C1C}">
+                          <a14:useLocalDpi xmlns:a14="http://schemas.microsoft.com/office/drawing/2010/main" val="0"/>
+                        </a:ext>
+                      </a:extLst>
+                    </a:blip>
+                    <a:srcRect/>
+                    <a:stretch>
+                      <a:fillRect/>
+                    </a:stretch>
+                  </pic:blipFill>
+                  <pic:spPr bwMode="auto">
+                    <a:xfrm>
+                      <a:off x="0" y="0"/>
+                      <a:ext cx="5760720" cy="6482450"/>
+                    </a:xfrm>
+                    <a:prstGeom prst="rect">
+                      <a:avLst/>
+                    </a:prstGeom>
+                    <a:noFill/>
+                    <a:ln>
+                      <a:noFill/>
+                    </a:ln>
+                  </pic:spPr>
+                </pic:pic>
+              </a:graphicData>
+            </a:graphic>
+          </wp:inline>
+        </w:drawing>
       </w:r>
     </w:p>
     <w:p/>
@@ -559,31 +1138,9 @@
       </w:r>
     </w:p>
     <w:p/>
-    <w:p>
-      <w:r>
-        <w:br w:type="page"/>
-      </w:r>
-    </w:p>
-    <w:p>
-      <w:pPr>
-        <w:pStyle w:val="Kop1"/>
-      </w:pPr>
-      <w:r>
-        <w:lastRenderedPageBreak/>
-        <w:t>Architectuur</w:t>
-      </w:r>
-    </w:p>
-    <w:p/>
     <w:sectPr>
-      <w:headerReference w:type="even" r:id="rId8"/>
-      <w:headerReference w:type="default" r:id="rId9"/>
-      <w:footerReference w:type="even" r:id="rId10"/>
-      <w:footerReference w:type="default" r:id="rId11"/>
-      <w:headerReference w:type="first" r:id="rId12"/>
-      <w:footerReference w:type="first" r:id="rId13"/>
       <w:pgSz w:w="11906" w:h="16838"/>
       <w:pgMar w:top="1417" w:right="1417" w:bottom="1417" w:left="1417" w:header="708" w:footer="708" w:gutter="0"/>
-      <w:pgNumType w:start="0"/>
       <w:cols w:space="708"/>
       <w:titlePg/>
       <w:docGrid w:linePitch="360"/>
@@ -619,6 +1176,42 @@
 
 <file path=word/footer1.xml><?xml version="1.0" encoding="utf-8"?>
 <w:ftr xmlns:wpc="http://schemas.microsoft.com/office/word/2010/wordprocessingCanvas" xmlns:cx="http://schemas.microsoft.com/office/drawing/2014/chartex" xmlns:cx1="http://schemas.microsoft.com/office/drawing/2015/9/8/chartex" xmlns:mc="http://schemas.openxmlformats.org/markup-compatibility/2006" xmlns:o="urn:schemas-microsoft-com:office:office" xmlns:r="http://schemas.openxmlformats.org/officeDocument/2006/relationships" xmlns:m="http://schemas.openxmlformats.org/officeDocument/2006/math" xmlns:v="urn:schemas-microsoft-com:vml" xmlns:wp14="http://schemas.microsoft.com/office/word/2010/wordprocessingDrawing" xmlns:wp="http://schemas.openxmlformats.org/drawingml/2006/wordprocessingDrawing" xmlns:w10="urn:schemas-microsoft-com:office:word" xmlns:w="http://schemas.openxmlformats.org/wordprocessingml/2006/main" xmlns:w14="http://schemas.microsoft.com/office/word/2010/wordml" xmlns:w15="http://schemas.microsoft.com/office/word/2012/wordml" xmlns:w16se="http://schemas.microsoft.com/office/word/2015/wordml/symex" xmlns:wpg="http://schemas.microsoft.com/office/word/2010/wordprocessingGroup" xmlns:wpi="http://schemas.microsoft.com/office/word/2010/wordprocessingInk" xmlns:wne="http://schemas.microsoft.com/office/word/2006/wordml" xmlns:wps="http://schemas.microsoft.com/office/word/2010/wordprocessingShape" mc:Ignorable="w14 w15 w16se wp14">
+  <w:sdt>
+    <w:sdtPr>
+      <w:id w:val="716697669"/>
+      <w:docPartObj>
+        <w:docPartGallery w:val="Page Numbers (Bottom of Page)"/>
+        <w:docPartUnique/>
+      </w:docPartObj>
+    </w:sdtPr>
+    <w:sdtEndPr/>
+    <w:sdtContent>
+      <w:p>
+        <w:pPr>
+          <w:pStyle w:val="Voettekst"/>
+          <w:jc w:val="center"/>
+        </w:pPr>
+        <w:r>
+          <w:fldChar w:fldCharType="begin"/>
+        </w:r>
+        <w:r>
+          <w:instrText>PAGE   \* MERGEFORMAT</w:instrText>
+        </w:r>
+        <w:r>
+          <w:fldChar w:fldCharType="separate"/>
+        </w:r>
+        <w:r>
+          <w:rPr>
+            <w:noProof/>
+          </w:rPr>
+          <w:t>5</w:t>
+        </w:r>
+        <w:r>
+          <w:fldChar w:fldCharType="end"/>
+        </w:r>
+      </w:p>
+    </w:sdtContent>
+  </w:sdt>
   <w:p>
     <w:pPr>
       <w:pStyle w:val="Voettekst"/>
@@ -631,7 +1224,7 @@
 <w:ftr xmlns:wpc="http://schemas.microsoft.com/office/word/2010/wordprocessingCanvas" xmlns:cx="http://schemas.microsoft.com/office/drawing/2014/chartex" xmlns:cx1="http://schemas.microsoft.com/office/drawing/2015/9/8/chartex" xmlns:mc="http://schemas.openxmlformats.org/markup-compatibility/2006" xmlns:o="urn:schemas-microsoft-com:office:office" xmlns:r="http://schemas.openxmlformats.org/officeDocument/2006/relationships" xmlns:m="http://schemas.openxmlformats.org/officeDocument/2006/math" xmlns:v="urn:schemas-microsoft-com:vml" xmlns:wp14="http://schemas.microsoft.com/office/word/2010/wordprocessingDrawing" xmlns:wp="http://schemas.openxmlformats.org/drawingml/2006/wordprocessingDrawing" xmlns:w10="urn:schemas-microsoft-com:office:word" xmlns:w="http://schemas.openxmlformats.org/wordprocessingml/2006/main" xmlns:w14="http://schemas.microsoft.com/office/word/2010/wordml" xmlns:w15="http://schemas.microsoft.com/office/word/2012/wordml" xmlns:w16se="http://schemas.microsoft.com/office/word/2015/wordml/symex" xmlns:wpg="http://schemas.microsoft.com/office/word/2010/wordprocessingGroup" xmlns:wpi="http://schemas.microsoft.com/office/word/2010/wordprocessingInk" xmlns:wne="http://schemas.microsoft.com/office/word/2006/wordml" xmlns:wps="http://schemas.microsoft.com/office/word/2010/wordprocessingShape" mc:Ignorable="w14 w15 w16se wp14">
   <w:sdt>
     <w:sdtPr>
-      <w:id w:val="716697669"/>
+      <w:id w:val="-837531799"/>
       <w:docPartObj>
         <w:docPartGallery w:val="Page Numbers (Bottom of Page)"/>
         <w:docPartUnique/>
@@ -656,7 +1249,7 @@
           <w:rPr>
             <w:noProof/>
           </w:rPr>
-          <w:t>7</w:t>
+          <w:t>6</w:t>
         </w:r>
         <w:r>
           <w:fldChar w:fldCharType="end"/>
@@ -672,18 +1265,6 @@
 </w:ftr>
 </file>
 
-<file path=word/footer3.xml><?xml version="1.0" encoding="utf-8"?>
-<w:ftr xmlns:wpc="http://schemas.microsoft.com/office/word/2010/wordprocessingCanvas" xmlns:cx="http://schemas.microsoft.com/office/drawing/2014/chartex" xmlns:cx1="http://schemas.microsoft.com/office/drawing/2015/9/8/chartex" xmlns:mc="http://schemas.openxmlformats.org/markup-compatibility/2006" xmlns:o="urn:schemas-microsoft-com:office:office" xmlns:r="http://schemas.openxmlformats.org/officeDocument/2006/relationships" xmlns:m="http://schemas.openxmlformats.org/officeDocument/2006/math" xmlns:v="urn:schemas-microsoft-com:vml" xmlns:wp14="http://schemas.microsoft.com/office/word/2010/wordprocessingDrawing" xmlns:wp="http://schemas.openxmlformats.org/drawingml/2006/wordprocessingDrawing" xmlns:w10="urn:schemas-microsoft-com:office:word" xmlns:w="http://schemas.openxmlformats.org/wordprocessingml/2006/main" xmlns:w14="http://schemas.microsoft.com/office/word/2010/wordml" xmlns:w15="http://schemas.microsoft.com/office/word/2012/wordml" xmlns:w16se="http://schemas.microsoft.com/office/word/2015/wordml/symex" xmlns:wpg="http://schemas.microsoft.com/office/word/2010/wordprocessingGroup" xmlns:wpi="http://schemas.microsoft.com/office/word/2010/wordprocessingInk" xmlns:wne="http://schemas.microsoft.com/office/word/2006/wordml" xmlns:wps="http://schemas.microsoft.com/office/word/2010/wordprocessingShape" mc:Ignorable="w14 w15 w16se wp14">
-  <w:p>
-    <w:pPr>
-      <w:pStyle w:val="Voettekst"/>
-    </w:pPr>
-    <w:bookmarkStart w:id="2" w:name="_GoBack"/>
-    <w:bookmarkEnd w:id="2"/>
-  </w:p>
-</w:ftr>
-</file>
-
 <file path=word/footnotes.xml><?xml version="1.0" encoding="utf-8"?>
 <w:footnotes xmlns:wpc="http://schemas.microsoft.com/office/word/2010/wordprocessingCanvas" xmlns:cx="http://schemas.microsoft.com/office/drawing/2014/chartex" xmlns:cx1="http://schemas.microsoft.com/office/drawing/2015/9/8/chartex" xmlns:mc="http://schemas.openxmlformats.org/markup-compatibility/2006" xmlns:o="urn:schemas-microsoft-com:office:office" xmlns:r="http://schemas.openxmlformats.org/officeDocument/2006/relationships" xmlns:m="http://schemas.openxmlformats.org/officeDocument/2006/math" xmlns:v="urn:schemas-microsoft-com:vml" xmlns:wp14="http://schemas.microsoft.com/office/word/2010/wordprocessingDrawing" xmlns:wp="http://schemas.openxmlformats.org/drawingml/2006/wordprocessingDrawing" xmlns:w10="urn:schemas-microsoft-com:office:word" xmlns:w="http://schemas.openxmlformats.org/wordprocessingml/2006/main" xmlns:w14="http://schemas.microsoft.com/office/word/2010/wordml" xmlns:w15="http://schemas.microsoft.com/office/word/2012/wordml" xmlns:w16se="http://schemas.microsoft.com/office/word/2015/wordml/symex" xmlns:wpg="http://schemas.microsoft.com/office/word/2010/wordprocessingGroup" xmlns:wpi="http://schemas.microsoft.com/office/word/2010/wordprocessingInk" xmlns:wne="http://schemas.microsoft.com/office/word/2006/wordml" xmlns:wps="http://schemas.microsoft.com/office/word/2010/wordprocessingShape" mc:Ignorable="w14 w15 w16se wp14">
   <w:footnote w:type="separator" w:id="-1">
@@ -707,36 +1288,6 @@
     </w:p>
   </w:footnote>
 </w:footnotes>
-</file>
-
-<file path=word/header1.xml><?xml version="1.0" encoding="utf-8"?>
-<w:hdr xmlns:wpc="http://schemas.microsoft.com/office/word/2010/wordprocessingCanvas" xmlns:cx="http://schemas.microsoft.com/office/drawing/2014/chartex" xmlns:cx1="http://schemas.microsoft.com/office/drawing/2015/9/8/chartex" xmlns:mc="http://schemas.openxmlformats.org/markup-compatibility/2006" xmlns:o="urn:schemas-microsoft-com:office:office" xmlns:r="http://schemas.openxmlformats.org/officeDocument/2006/relationships" xmlns:m="http://schemas.openxmlformats.org/officeDocument/2006/math" xmlns:v="urn:schemas-microsoft-com:vml" xmlns:wp14="http://schemas.microsoft.com/office/word/2010/wordprocessingDrawing" xmlns:wp="http://schemas.openxmlformats.org/drawingml/2006/wordprocessingDrawing" xmlns:w10="urn:schemas-microsoft-com:office:word" xmlns:w="http://schemas.openxmlformats.org/wordprocessingml/2006/main" xmlns:w14="http://schemas.microsoft.com/office/word/2010/wordml" xmlns:w15="http://schemas.microsoft.com/office/word/2012/wordml" xmlns:w16se="http://schemas.microsoft.com/office/word/2015/wordml/symex" xmlns:wpg="http://schemas.microsoft.com/office/word/2010/wordprocessingGroup" xmlns:wpi="http://schemas.microsoft.com/office/word/2010/wordprocessingInk" xmlns:wne="http://schemas.microsoft.com/office/word/2006/wordml" xmlns:wps="http://schemas.microsoft.com/office/word/2010/wordprocessingShape" mc:Ignorable="w14 w15 w16se wp14">
-  <w:p>
-    <w:pPr>
-      <w:pStyle w:val="Koptekst"/>
-    </w:pPr>
-  </w:p>
-</w:hdr>
-</file>
-
-<file path=word/header2.xml><?xml version="1.0" encoding="utf-8"?>
-<w:hdr xmlns:wpc="http://schemas.microsoft.com/office/word/2010/wordprocessingCanvas" xmlns:cx="http://schemas.microsoft.com/office/drawing/2014/chartex" xmlns:cx1="http://schemas.microsoft.com/office/drawing/2015/9/8/chartex" xmlns:mc="http://schemas.openxmlformats.org/markup-compatibility/2006" xmlns:o="urn:schemas-microsoft-com:office:office" xmlns:r="http://schemas.openxmlformats.org/officeDocument/2006/relationships" xmlns:m="http://schemas.openxmlformats.org/officeDocument/2006/math" xmlns:v="urn:schemas-microsoft-com:vml" xmlns:wp14="http://schemas.microsoft.com/office/word/2010/wordprocessingDrawing" xmlns:wp="http://schemas.openxmlformats.org/drawingml/2006/wordprocessingDrawing" xmlns:w10="urn:schemas-microsoft-com:office:word" xmlns:w="http://schemas.openxmlformats.org/wordprocessingml/2006/main" xmlns:w14="http://schemas.microsoft.com/office/word/2010/wordml" xmlns:w15="http://schemas.microsoft.com/office/word/2012/wordml" xmlns:w16se="http://schemas.microsoft.com/office/word/2015/wordml/symex" xmlns:wpg="http://schemas.microsoft.com/office/word/2010/wordprocessingGroup" xmlns:wpi="http://schemas.microsoft.com/office/word/2010/wordprocessingInk" xmlns:wne="http://schemas.microsoft.com/office/word/2006/wordml" xmlns:wps="http://schemas.microsoft.com/office/word/2010/wordprocessingShape" mc:Ignorable="w14 w15 w16se wp14">
-  <w:p>
-    <w:pPr>
-      <w:pStyle w:val="Koptekst"/>
-    </w:pPr>
-  </w:p>
-</w:hdr>
-</file>
-
-<file path=word/header3.xml><?xml version="1.0" encoding="utf-8"?>
-<w:hdr xmlns:wpc="http://schemas.microsoft.com/office/word/2010/wordprocessingCanvas" xmlns:cx="http://schemas.microsoft.com/office/drawing/2014/chartex" xmlns:cx1="http://schemas.microsoft.com/office/drawing/2015/9/8/chartex" xmlns:mc="http://schemas.openxmlformats.org/markup-compatibility/2006" xmlns:o="urn:schemas-microsoft-com:office:office" xmlns:r="http://schemas.openxmlformats.org/officeDocument/2006/relationships" xmlns:m="http://schemas.openxmlformats.org/officeDocument/2006/math" xmlns:v="urn:schemas-microsoft-com:vml" xmlns:wp14="http://schemas.microsoft.com/office/word/2010/wordprocessingDrawing" xmlns:wp="http://schemas.openxmlformats.org/drawingml/2006/wordprocessingDrawing" xmlns:w10="urn:schemas-microsoft-com:office:word" xmlns:w="http://schemas.openxmlformats.org/wordprocessingml/2006/main" xmlns:w14="http://schemas.microsoft.com/office/word/2010/wordml" xmlns:w15="http://schemas.microsoft.com/office/word/2012/wordml" xmlns:w16se="http://schemas.microsoft.com/office/word/2015/wordml/symex" xmlns:wpg="http://schemas.microsoft.com/office/word/2010/wordprocessingGroup" xmlns:wpi="http://schemas.microsoft.com/office/word/2010/wordprocessingInk" xmlns:wne="http://schemas.microsoft.com/office/word/2006/wordml" xmlns:wps="http://schemas.microsoft.com/office/word/2010/wordprocessingShape" mc:Ignorable="w14 w15 w16se wp14">
-  <w:p>
-    <w:pPr>
-      <w:pStyle w:val="Koptekst"/>
-    </w:pPr>
-  </w:p>
-</w:hdr>
 </file>
 
 <file path=word/numbering.xml><?xml version="1.0" encoding="utf-8"?>
@@ -836,8 +1387,123 @@
       </w:pPr>
     </w:lvl>
   </w:abstractNum>
+  <w:abstractNum w:abstractNumId="1" w15:restartNumberingAfterBreak="0">
+    <w:nsid w:val="3AD96187"/>
+    <w:multiLevelType w:val="hybridMultilevel"/>
+    <w:tmpl w:val="E7C29D52"/>
+    <w:lvl w:ilvl="0" w:tplc="AA203208">
+      <w:numFmt w:val="bullet"/>
+      <w:lvlText w:val="-"/>
+      <w:lvlJc w:val="left"/>
+      <w:pPr>
+        <w:ind w:left="720" w:hanging="360"/>
+      </w:pPr>
+      <w:rPr>
+        <w:rFonts w:ascii="Calibri" w:eastAsiaTheme="minorHAnsi" w:hAnsi="Calibri" w:cstheme="minorBidi" w:hint="default"/>
+      </w:rPr>
+    </w:lvl>
+    <w:lvl w:ilvl="1" w:tplc="04130003" w:tentative="1">
+      <w:start w:val="1"/>
+      <w:numFmt w:val="bullet"/>
+      <w:lvlText w:val="o"/>
+      <w:lvlJc w:val="left"/>
+      <w:pPr>
+        <w:ind w:left="1440" w:hanging="360"/>
+      </w:pPr>
+      <w:rPr>
+        <w:rFonts w:ascii="Courier New" w:hAnsi="Courier New" w:cs="Courier New" w:hint="default"/>
+      </w:rPr>
+    </w:lvl>
+    <w:lvl w:ilvl="2" w:tplc="04130005" w:tentative="1">
+      <w:start w:val="1"/>
+      <w:numFmt w:val="bullet"/>
+      <w:lvlText w:val=""/>
+      <w:lvlJc w:val="left"/>
+      <w:pPr>
+        <w:ind w:left="2160" w:hanging="360"/>
+      </w:pPr>
+      <w:rPr>
+        <w:rFonts w:ascii="Wingdings" w:hAnsi="Wingdings" w:hint="default"/>
+      </w:rPr>
+    </w:lvl>
+    <w:lvl w:ilvl="3" w:tplc="04130001" w:tentative="1">
+      <w:start w:val="1"/>
+      <w:numFmt w:val="bullet"/>
+      <w:lvlText w:val=""/>
+      <w:lvlJc w:val="left"/>
+      <w:pPr>
+        <w:ind w:left="2880" w:hanging="360"/>
+      </w:pPr>
+      <w:rPr>
+        <w:rFonts w:ascii="Symbol" w:hAnsi="Symbol" w:hint="default"/>
+      </w:rPr>
+    </w:lvl>
+    <w:lvl w:ilvl="4" w:tplc="04130003" w:tentative="1">
+      <w:start w:val="1"/>
+      <w:numFmt w:val="bullet"/>
+      <w:lvlText w:val="o"/>
+      <w:lvlJc w:val="left"/>
+      <w:pPr>
+        <w:ind w:left="3600" w:hanging="360"/>
+      </w:pPr>
+      <w:rPr>
+        <w:rFonts w:ascii="Courier New" w:hAnsi="Courier New" w:cs="Courier New" w:hint="default"/>
+      </w:rPr>
+    </w:lvl>
+    <w:lvl w:ilvl="5" w:tplc="04130005" w:tentative="1">
+      <w:start w:val="1"/>
+      <w:numFmt w:val="bullet"/>
+      <w:lvlText w:val=""/>
+      <w:lvlJc w:val="left"/>
+      <w:pPr>
+        <w:ind w:left="4320" w:hanging="360"/>
+      </w:pPr>
+      <w:rPr>
+        <w:rFonts w:ascii="Wingdings" w:hAnsi="Wingdings" w:hint="default"/>
+      </w:rPr>
+    </w:lvl>
+    <w:lvl w:ilvl="6" w:tplc="04130001" w:tentative="1">
+      <w:start w:val="1"/>
+      <w:numFmt w:val="bullet"/>
+      <w:lvlText w:val=""/>
+      <w:lvlJc w:val="left"/>
+      <w:pPr>
+        <w:ind w:left="5040" w:hanging="360"/>
+      </w:pPr>
+      <w:rPr>
+        <w:rFonts w:ascii="Symbol" w:hAnsi="Symbol" w:hint="default"/>
+      </w:rPr>
+    </w:lvl>
+    <w:lvl w:ilvl="7" w:tplc="04130003" w:tentative="1">
+      <w:start w:val="1"/>
+      <w:numFmt w:val="bullet"/>
+      <w:lvlText w:val="o"/>
+      <w:lvlJc w:val="left"/>
+      <w:pPr>
+        <w:ind w:left="5760" w:hanging="360"/>
+      </w:pPr>
+      <w:rPr>
+        <w:rFonts w:ascii="Courier New" w:hAnsi="Courier New" w:cs="Courier New" w:hint="default"/>
+      </w:rPr>
+    </w:lvl>
+    <w:lvl w:ilvl="8" w:tplc="04130005" w:tentative="1">
+      <w:start w:val="1"/>
+      <w:numFmt w:val="bullet"/>
+      <w:lvlText w:val=""/>
+      <w:lvlJc w:val="left"/>
+      <w:pPr>
+        <w:ind w:left="6480" w:hanging="360"/>
+      </w:pPr>
+      <w:rPr>
+        <w:rFonts w:ascii="Wingdings" w:hAnsi="Wingdings" w:hint="default"/>
+      </w:rPr>
+    </w:lvl>
+  </w:abstractNum>
   <w:num w:numId="1">
     <w:abstractNumId w:val="0"/>
+  </w:num>
+  <w:num w:numId="2">
+    <w:abstractNumId w:val="1"/>
   </w:num>
 </w:numbering>
 </file>
@@ -1293,7 +1959,6 @@
     <w:next w:val="Standaard"/>
     <w:link w:val="Kop3Char"/>
     <w:uiPriority w:val="9"/>
-    <w:semiHidden/>
     <w:unhideWhenUsed/>
     <w:qFormat/>
     <w:rsid w:val="00277BA9"/>
@@ -1532,7 +2197,6 @@
     <w:basedOn w:val="Standaardalinea-lettertype"/>
     <w:link w:val="Kop3"/>
     <w:uiPriority w:val="9"/>
-    <w:semiHidden/>
     <w:rsid w:val="00277BA9"/>
     <w:rPr>
       <w:rFonts w:asciiTheme="majorHAnsi" w:eastAsiaTheme="majorEastAsia" w:hAnsiTheme="majorHAnsi" w:cstheme="majorBidi"/>
@@ -1817,6 +2481,17 @@
     <w:link w:val="Voettekst"/>
     <w:uiPriority w:val="99"/>
     <w:rsid w:val="00100003"/>
+  </w:style>
+  <w:style w:type="paragraph" w:styleId="Lijstalinea">
+    <w:name w:val="List Paragraph"/>
+    <w:basedOn w:val="Standaard"/>
+    <w:uiPriority w:val="34"/>
+    <w:qFormat/>
+    <w:rsid w:val="00345175"/>
+    <w:pPr>
+      <w:ind w:left="720"/>
+      <w:contextualSpacing/>
+    </w:pPr>
   </w:style>
 </w:styles>
 </file>

</xml_diff>

<commit_message>
Klassendiagram eerste versie af, nog geen toelichting
Toelichting bij klassendiagram en architectuur nog invoegen, daarna is
de ontwerpfase afgerond
</commit_message>
<xml_diff>
--- a/Documentatie/Ontwerpdocument.docx
+++ b/Documentatie/Ontwerpdocument.docx
@@ -185,7 +185,7 @@
               <w:cnfStyle w:val="000000000000" w:firstRow="0" w:lastRow="0" w:firstColumn="0" w:lastColumn="0" w:oddVBand="0" w:evenVBand="0" w:oddHBand="0" w:evenHBand="0" w:firstRowFirstColumn="0" w:firstRowLastColumn="0" w:lastRowFirstColumn="0" w:lastRowLastColumn="0"/>
             </w:pPr>
             <w:r>
-              <w:t>1.0</w:t>
+              <w:t>2.2</w:t>
             </w:r>
           </w:p>
         </w:tc>
@@ -207,7 +207,7 @@
         <w:ind w:left="432" w:hanging="432"/>
       </w:pPr>
       <w:bookmarkStart w:id="0" w:name="_Toc440976491"/>
-      <w:bookmarkStart w:id="1" w:name="_Toc440976677"/>
+      <w:bookmarkStart w:id="1" w:name="_Toc441071373"/>
       <w:r>
         <w:lastRenderedPageBreak/>
         <w:t>Versiebeheer</w:t>
@@ -289,7 +289,11 @@
             <w:cnfStyle w:val="001000000000" w:firstRow="0" w:lastRow="0" w:firstColumn="1" w:lastColumn="0" w:oddVBand="0" w:evenVBand="0" w:oddHBand="0" w:evenHBand="0" w:firstRowFirstColumn="0" w:firstRowLastColumn="0" w:lastRowFirstColumn="0" w:lastRowLastColumn="0"/>
             <w:tcW w:w="2263" w:type="dxa"/>
           </w:tcPr>
-          <w:p/>
+          <w:p>
+            <w:r>
+              <w:t>2.0</w:t>
+            </w:r>
+          </w:p>
         </w:tc>
         <w:tc>
           <w:tcPr>
@@ -299,6 +303,9 @@
             <w:pPr>
               <w:cnfStyle w:val="000000000000" w:firstRow="0" w:lastRow="0" w:firstColumn="0" w:lastColumn="0" w:oddVBand="0" w:evenVBand="0" w:oddHBand="0" w:evenHBand="0" w:firstRowFirstColumn="0" w:firstRowLastColumn="0" w:lastRowFirstColumn="0" w:lastRowLastColumn="0"/>
             </w:pPr>
+            <w:r>
+              <w:t>Invoegen inleiding</w:t>
+            </w:r>
           </w:p>
         </w:tc>
       </w:tr>
@@ -311,7 +318,11 @@
             <w:cnfStyle w:val="001000000000" w:firstRow="0" w:lastRow="0" w:firstColumn="1" w:lastColumn="0" w:oddVBand="0" w:evenVBand="0" w:oddHBand="0" w:evenHBand="0" w:firstRowFirstColumn="0" w:firstRowLastColumn="0" w:lastRowFirstColumn="0" w:lastRowLastColumn="0"/>
             <w:tcW w:w="2263" w:type="dxa"/>
           </w:tcPr>
-          <w:p/>
+          <w:p>
+            <w:r>
+              <w:t>2.1</w:t>
+            </w:r>
+          </w:p>
         </w:tc>
         <w:tc>
           <w:tcPr>
@@ -321,6 +332,9 @@
             <w:pPr>
               <w:cnfStyle w:val="000000100000" w:firstRow="0" w:lastRow="0" w:firstColumn="0" w:lastColumn="0" w:oddVBand="0" w:evenVBand="0" w:oddHBand="1" w:evenHBand="0" w:firstRowFirstColumn="0" w:firstRowLastColumn="0" w:lastRowFirstColumn="0" w:lastRowLastColumn="0"/>
             </w:pPr>
+            <w:r>
+              <w:t>Invoegen ERD</w:t>
+            </w:r>
           </w:p>
         </w:tc>
       </w:tr>
@@ -330,7 +344,11 @@
             <w:cnfStyle w:val="001000000000" w:firstRow="0" w:lastRow="0" w:firstColumn="1" w:lastColumn="0" w:oddVBand="0" w:evenVBand="0" w:oddHBand="0" w:evenHBand="0" w:firstRowFirstColumn="0" w:firstRowLastColumn="0" w:lastRowFirstColumn="0" w:lastRowLastColumn="0"/>
             <w:tcW w:w="2263" w:type="dxa"/>
           </w:tcPr>
-          <w:p/>
+          <w:p>
+            <w:r>
+              <w:t>2.2</w:t>
+            </w:r>
+          </w:p>
         </w:tc>
         <w:tc>
           <w:tcPr>
@@ -340,6 +358,9 @@
             <w:pPr>
               <w:cnfStyle w:val="000000000000" w:firstRow="0" w:lastRow="0" w:firstColumn="0" w:lastColumn="0" w:oddVBand="0" w:evenVBand="0" w:oddHBand="0" w:evenHBand="0" w:firstRowFirstColumn="0" w:firstRowLastColumn="0" w:lastRowFirstColumn="0" w:lastRowLastColumn="0"/>
             </w:pPr>
+            <w:r>
+              <w:t>Invoegen Strokendiagram en Databaseontwerp</w:t>
+            </w:r>
           </w:p>
         </w:tc>
       </w:tr>
@@ -401,17 +422,6 @@
           <w:r>
             <w:t>Inhoudsopgave</w:t>
           </w:r>
-        </w:p>
-        <w:p>
-          <w:pPr>
-            <w:pStyle w:val="Inhopg1"/>
-            <w:tabs>
-              <w:tab w:val="right" w:leader="dot" w:pos="9062"/>
-            </w:tabs>
-            <w:rPr>
-              <w:noProof/>
-            </w:rPr>
-          </w:pPr>
           <w:r>
             <w:fldChar w:fldCharType="begin"/>
           </w:r>
@@ -421,23 +431,52 @@
           <w:r>
             <w:fldChar w:fldCharType="separate"/>
           </w:r>
-          <w:hyperlink w:anchor="_Toc440976677" w:history="1">
+        </w:p>
+        <w:p>
+          <w:pPr>
+            <w:pStyle w:val="Inhopg1"/>
+            <w:tabs>
+              <w:tab w:val="left" w:pos="440"/>
+              <w:tab w:val="right" w:leader="dot" w:pos="9062"/>
+            </w:tabs>
+            <w:rPr>
+              <w:rFonts w:eastAsiaTheme="minorEastAsia"/>
+              <w:noProof/>
+              <w:lang w:eastAsia="nl-NL"/>
+            </w:rPr>
+          </w:pPr>
+          <w:hyperlink w:anchor="_Toc441071374" w:history="1">
             <w:r>
               <w:rPr>
                 <w:rStyle w:val="Hyperlink"/>
                 <w:noProof/>
               </w:rPr>
-              <w:t>Versiebeheer</w:t>
-            </w:r>
-            <w:r>
-              <w:rPr>
-                <w:noProof/>
-                <w:webHidden/>
+              <w:t>1</w:t>
+            </w:r>
+            <w:r>
+              <w:rPr>
+                <w:rFonts w:eastAsiaTheme="minorEastAsia"/>
+                <w:noProof/>
+                <w:lang w:eastAsia="nl-NL"/>
               </w:rPr>
               <w:tab/>
             </w:r>
             <w:r>
               <w:rPr>
+                <w:rStyle w:val="Hyperlink"/>
+                <w:noProof/>
+              </w:rPr>
+              <w:t>Inleiding</w:t>
+            </w:r>
+            <w:r>
+              <w:rPr>
+                <w:noProof/>
+                <w:webHidden/>
+              </w:rPr>
+              <w:tab/>
+            </w:r>
+            <w:r>
+              <w:rPr>
                 <w:noProof/>
                 <w:webHidden/>
               </w:rPr>
@@ -448,7 +487,7 @@
                 <w:noProof/>
                 <w:webHidden/>
               </w:rPr>
-              <w:instrText xml:space="preserve"> PAGEREF _Toc440976677 \h </w:instrText>
+              <w:instrText xml:space="preserve"> PAGEREF _Toc441071374 \h </w:instrText>
             </w:r>
             <w:r>
               <w:rPr>
@@ -468,7 +507,1339 @@
                 <w:noProof/>
                 <w:webHidden/>
               </w:rPr>
+              <w:t>3</w:t>
+            </w:r>
+            <w:r>
+              <w:rPr>
+                <w:noProof/>
+                <w:webHidden/>
+              </w:rPr>
+              <w:fldChar w:fldCharType="end"/>
+            </w:r>
+          </w:hyperlink>
+        </w:p>
+        <w:p>
+          <w:pPr>
+            <w:pStyle w:val="Inhopg1"/>
+            <w:tabs>
+              <w:tab w:val="left" w:pos="440"/>
+              <w:tab w:val="right" w:leader="dot" w:pos="9062"/>
+            </w:tabs>
+            <w:rPr>
+              <w:rFonts w:eastAsiaTheme="minorEastAsia"/>
+              <w:noProof/>
+              <w:lang w:eastAsia="nl-NL"/>
+            </w:rPr>
+          </w:pPr>
+          <w:hyperlink w:anchor="_Toc441071375" w:history="1">
+            <w:r>
+              <w:rPr>
+                <w:rStyle w:val="Hyperlink"/>
+                <w:noProof/>
+              </w:rPr>
               <w:t>2</w:t>
+            </w:r>
+            <w:r>
+              <w:rPr>
+                <w:rFonts w:eastAsiaTheme="minorEastAsia"/>
+                <w:noProof/>
+                <w:lang w:eastAsia="nl-NL"/>
+              </w:rPr>
+              <w:tab/>
+            </w:r>
+            <w:r>
+              <w:rPr>
+                <w:rStyle w:val="Hyperlink"/>
+                <w:noProof/>
+              </w:rPr>
+              <w:t>Begrippenlijst</w:t>
+            </w:r>
+            <w:r>
+              <w:rPr>
+                <w:noProof/>
+                <w:webHidden/>
+              </w:rPr>
+              <w:tab/>
+            </w:r>
+            <w:r>
+              <w:rPr>
+                <w:noProof/>
+                <w:webHidden/>
+              </w:rPr>
+              <w:fldChar w:fldCharType="begin"/>
+            </w:r>
+            <w:r>
+              <w:rPr>
+                <w:noProof/>
+                <w:webHidden/>
+              </w:rPr>
+              <w:instrText xml:space="preserve"> PAGEREF _Toc441071375 \h </w:instrText>
+            </w:r>
+            <w:r>
+              <w:rPr>
+                <w:noProof/>
+                <w:webHidden/>
+              </w:rPr>
+            </w:r>
+            <w:r>
+              <w:rPr>
+                <w:noProof/>
+                <w:webHidden/>
+              </w:rPr>
+              <w:fldChar w:fldCharType="separate"/>
+            </w:r>
+            <w:r>
+              <w:rPr>
+                <w:noProof/>
+                <w:webHidden/>
+              </w:rPr>
+              <w:t>3</w:t>
+            </w:r>
+            <w:r>
+              <w:rPr>
+                <w:noProof/>
+                <w:webHidden/>
+              </w:rPr>
+              <w:fldChar w:fldCharType="end"/>
+            </w:r>
+          </w:hyperlink>
+        </w:p>
+        <w:p>
+          <w:pPr>
+            <w:pStyle w:val="Inhopg1"/>
+            <w:tabs>
+              <w:tab w:val="left" w:pos="440"/>
+              <w:tab w:val="right" w:leader="dot" w:pos="9062"/>
+            </w:tabs>
+            <w:rPr>
+              <w:rFonts w:eastAsiaTheme="minorEastAsia"/>
+              <w:noProof/>
+              <w:lang w:eastAsia="nl-NL"/>
+            </w:rPr>
+          </w:pPr>
+          <w:hyperlink w:anchor="_Toc441071376" w:history="1">
+            <w:r>
+              <w:rPr>
+                <w:rStyle w:val="Hyperlink"/>
+                <w:noProof/>
+              </w:rPr>
+              <w:t>3</w:t>
+            </w:r>
+            <w:r>
+              <w:rPr>
+                <w:rFonts w:eastAsiaTheme="minorEastAsia"/>
+                <w:noProof/>
+                <w:lang w:eastAsia="nl-NL"/>
+              </w:rPr>
+              <w:tab/>
+            </w:r>
+            <w:r>
+              <w:rPr>
+                <w:rStyle w:val="Hyperlink"/>
+                <w:noProof/>
+              </w:rPr>
+              <w:t>ERD</w:t>
+            </w:r>
+            <w:r>
+              <w:rPr>
+                <w:noProof/>
+                <w:webHidden/>
+              </w:rPr>
+              <w:tab/>
+            </w:r>
+            <w:r>
+              <w:rPr>
+                <w:noProof/>
+                <w:webHidden/>
+              </w:rPr>
+              <w:fldChar w:fldCharType="begin"/>
+            </w:r>
+            <w:r>
+              <w:rPr>
+                <w:noProof/>
+                <w:webHidden/>
+              </w:rPr>
+              <w:instrText xml:space="preserve"> PAGEREF _Toc441071376 \h </w:instrText>
+            </w:r>
+            <w:r>
+              <w:rPr>
+                <w:noProof/>
+                <w:webHidden/>
+              </w:rPr>
+            </w:r>
+            <w:r>
+              <w:rPr>
+                <w:noProof/>
+                <w:webHidden/>
+              </w:rPr>
+              <w:fldChar w:fldCharType="separate"/>
+            </w:r>
+            <w:r>
+              <w:rPr>
+                <w:noProof/>
+                <w:webHidden/>
+              </w:rPr>
+              <w:t>4</w:t>
+            </w:r>
+            <w:r>
+              <w:rPr>
+                <w:noProof/>
+                <w:webHidden/>
+              </w:rPr>
+              <w:fldChar w:fldCharType="end"/>
+            </w:r>
+          </w:hyperlink>
+        </w:p>
+        <w:p>
+          <w:pPr>
+            <w:pStyle w:val="Inhopg2"/>
+            <w:tabs>
+              <w:tab w:val="left" w:pos="880"/>
+              <w:tab w:val="right" w:leader="dot" w:pos="9062"/>
+            </w:tabs>
+            <w:rPr>
+              <w:noProof/>
+            </w:rPr>
+          </w:pPr>
+          <w:hyperlink w:anchor="_Toc441071377" w:history="1">
+            <w:r>
+              <w:rPr>
+                <w:rStyle w:val="Hyperlink"/>
+                <w:noProof/>
+              </w:rPr>
+              <w:t>3.1</w:t>
+            </w:r>
+            <w:r>
+              <w:rPr>
+                <w:noProof/>
+              </w:rPr>
+              <w:tab/>
+            </w:r>
+            <w:r>
+              <w:rPr>
+                <w:rStyle w:val="Hyperlink"/>
+                <w:noProof/>
+              </w:rPr>
+              <w:t>Diagram</w:t>
+            </w:r>
+            <w:r>
+              <w:rPr>
+                <w:noProof/>
+                <w:webHidden/>
+              </w:rPr>
+              <w:tab/>
+            </w:r>
+            <w:r>
+              <w:rPr>
+                <w:noProof/>
+                <w:webHidden/>
+              </w:rPr>
+              <w:fldChar w:fldCharType="begin"/>
+            </w:r>
+            <w:r>
+              <w:rPr>
+                <w:noProof/>
+                <w:webHidden/>
+              </w:rPr>
+              <w:instrText xml:space="preserve"> PAGEREF _Toc441071377 \h </w:instrText>
+            </w:r>
+            <w:r>
+              <w:rPr>
+                <w:noProof/>
+                <w:webHidden/>
+              </w:rPr>
+            </w:r>
+            <w:r>
+              <w:rPr>
+                <w:noProof/>
+                <w:webHidden/>
+              </w:rPr>
+              <w:fldChar w:fldCharType="separate"/>
+            </w:r>
+            <w:r>
+              <w:rPr>
+                <w:noProof/>
+                <w:webHidden/>
+              </w:rPr>
+              <w:t>4</w:t>
+            </w:r>
+            <w:r>
+              <w:rPr>
+                <w:noProof/>
+                <w:webHidden/>
+              </w:rPr>
+              <w:fldChar w:fldCharType="end"/>
+            </w:r>
+          </w:hyperlink>
+        </w:p>
+        <w:p>
+          <w:pPr>
+            <w:pStyle w:val="Inhopg2"/>
+            <w:tabs>
+              <w:tab w:val="left" w:pos="880"/>
+              <w:tab w:val="right" w:leader="dot" w:pos="9062"/>
+            </w:tabs>
+            <w:rPr>
+              <w:noProof/>
+            </w:rPr>
+          </w:pPr>
+          <w:hyperlink w:anchor="_Toc441071378" w:history="1">
+            <w:r>
+              <w:rPr>
+                <w:rStyle w:val="Hyperlink"/>
+                <w:noProof/>
+              </w:rPr>
+              <w:t>3.2</w:t>
+            </w:r>
+            <w:r>
+              <w:rPr>
+                <w:noProof/>
+              </w:rPr>
+              <w:tab/>
+            </w:r>
+            <w:r>
+              <w:rPr>
+                <w:rStyle w:val="Hyperlink"/>
+                <w:noProof/>
+              </w:rPr>
+              <w:t>Uitleg ERD</w:t>
+            </w:r>
+            <w:r>
+              <w:rPr>
+                <w:noProof/>
+                <w:webHidden/>
+              </w:rPr>
+              <w:tab/>
+            </w:r>
+            <w:r>
+              <w:rPr>
+                <w:noProof/>
+                <w:webHidden/>
+              </w:rPr>
+              <w:fldChar w:fldCharType="begin"/>
+            </w:r>
+            <w:r>
+              <w:rPr>
+                <w:noProof/>
+                <w:webHidden/>
+              </w:rPr>
+              <w:instrText xml:space="preserve"> PAGEREF _Toc441071378 \h </w:instrText>
+            </w:r>
+            <w:r>
+              <w:rPr>
+                <w:noProof/>
+                <w:webHidden/>
+              </w:rPr>
+            </w:r>
+            <w:r>
+              <w:rPr>
+                <w:noProof/>
+                <w:webHidden/>
+              </w:rPr>
+              <w:fldChar w:fldCharType="separate"/>
+            </w:r>
+            <w:r>
+              <w:rPr>
+                <w:noProof/>
+                <w:webHidden/>
+              </w:rPr>
+              <w:t>4</w:t>
+            </w:r>
+            <w:r>
+              <w:rPr>
+                <w:noProof/>
+                <w:webHidden/>
+              </w:rPr>
+              <w:fldChar w:fldCharType="end"/>
+            </w:r>
+          </w:hyperlink>
+        </w:p>
+        <w:p>
+          <w:pPr>
+            <w:pStyle w:val="Inhopg3"/>
+            <w:tabs>
+              <w:tab w:val="left" w:pos="1320"/>
+              <w:tab w:val="right" w:leader="dot" w:pos="9062"/>
+            </w:tabs>
+            <w:rPr>
+              <w:noProof/>
+            </w:rPr>
+          </w:pPr>
+          <w:hyperlink w:anchor="_Toc441071379" w:history="1">
+            <w:r>
+              <w:rPr>
+                <w:rStyle w:val="Hyperlink"/>
+                <w:noProof/>
+              </w:rPr>
+              <w:t>3.2.1</w:t>
+            </w:r>
+            <w:r>
+              <w:rPr>
+                <w:noProof/>
+              </w:rPr>
+              <w:tab/>
+            </w:r>
+            <w:r>
+              <w:rPr>
+                <w:rStyle w:val="Hyperlink"/>
+                <w:noProof/>
+              </w:rPr>
+              <w:t>Project</w:t>
+            </w:r>
+            <w:r>
+              <w:rPr>
+                <w:noProof/>
+                <w:webHidden/>
+              </w:rPr>
+              <w:tab/>
+            </w:r>
+            <w:r>
+              <w:rPr>
+                <w:noProof/>
+                <w:webHidden/>
+              </w:rPr>
+              <w:fldChar w:fldCharType="begin"/>
+            </w:r>
+            <w:r>
+              <w:rPr>
+                <w:noProof/>
+                <w:webHidden/>
+              </w:rPr>
+              <w:instrText xml:space="preserve"> PAGEREF _Toc441071379 \h </w:instrText>
+            </w:r>
+            <w:r>
+              <w:rPr>
+                <w:noProof/>
+                <w:webHidden/>
+              </w:rPr>
+            </w:r>
+            <w:r>
+              <w:rPr>
+                <w:noProof/>
+                <w:webHidden/>
+              </w:rPr>
+              <w:fldChar w:fldCharType="separate"/>
+            </w:r>
+            <w:r>
+              <w:rPr>
+                <w:noProof/>
+                <w:webHidden/>
+              </w:rPr>
+              <w:t>4</w:t>
+            </w:r>
+            <w:r>
+              <w:rPr>
+                <w:noProof/>
+                <w:webHidden/>
+              </w:rPr>
+              <w:fldChar w:fldCharType="end"/>
+            </w:r>
+          </w:hyperlink>
+        </w:p>
+        <w:p>
+          <w:pPr>
+            <w:pStyle w:val="Inhopg3"/>
+            <w:tabs>
+              <w:tab w:val="left" w:pos="1320"/>
+              <w:tab w:val="right" w:leader="dot" w:pos="9062"/>
+            </w:tabs>
+            <w:rPr>
+              <w:noProof/>
+            </w:rPr>
+          </w:pPr>
+          <w:hyperlink w:anchor="_Toc441071380" w:history="1">
+            <w:r>
+              <w:rPr>
+                <w:rStyle w:val="Hyperlink"/>
+                <w:noProof/>
+              </w:rPr>
+              <w:t>3.2.2</w:t>
+            </w:r>
+            <w:r>
+              <w:rPr>
+                <w:noProof/>
+              </w:rPr>
+              <w:tab/>
+            </w:r>
+            <w:r>
+              <w:rPr>
+                <w:rStyle w:val="Hyperlink"/>
+                <w:noProof/>
+              </w:rPr>
+              <w:t>Gebied</w:t>
+            </w:r>
+            <w:r>
+              <w:rPr>
+                <w:noProof/>
+                <w:webHidden/>
+              </w:rPr>
+              <w:tab/>
+            </w:r>
+            <w:r>
+              <w:rPr>
+                <w:noProof/>
+                <w:webHidden/>
+              </w:rPr>
+              <w:fldChar w:fldCharType="begin"/>
+            </w:r>
+            <w:r>
+              <w:rPr>
+                <w:noProof/>
+                <w:webHidden/>
+              </w:rPr>
+              <w:instrText xml:space="preserve"> PAGEREF _Toc441071380 \h </w:instrText>
+            </w:r>
+            <w:r>
+              <w:rPr>
+                <w:noProof/>
+                <w:webHidden/>
+              </w:rPr>
+            </w:r>
+            <w:r>
+              <w:rPr>
+                <w:noProof/>
+                <w:webHidden/>
+              </w:rPr>
+              <w:fldChar w:fldCharType="separate"/>
+            </w:r>
+            <w:r>
+              <w:rPr>
+                <w:noProof/>
+                <w:webHidden/>
+              </w:rPr>
+              <w:t>5</w:t>
+            </w:r>
+            <w:r>
+              <w:rPr>
+                <w:noProof/>
+                <w:webHidden/>
+              </w:rPr>
+              <w:fldChar w:fldCharType="end"/>
+            </w:r>
+          </w:hyperlink>
+        </w:p>
+        <w:p>
+          <w:pPr>
+            <w:pStyle w:val="Inhopg3"/>
+            <w:tabs>
+              <w:tab w:val="left" w:pos="1320"/>
+              <w:tab w:val="right" w:leader="dot" w:pos="9062"/>
+            </w:tabs>
+            <w:rPr>
+              <w:noProof/>
+            </w:rPr>
+          </w:pPr>
+          <w:hyperlink w:anchor="_Toc441071381" w:history="1">
+            <w:r>
+              <w:rPr>
+                <w:rStyle w:val="Hyperlink"/>
+                <w:noProof/>
+              </w:rPr>
+              <w:t>3.2.3</w:t>
+            </w:r>
+            <w:r>
+              <w:rPr>
+                <w:noProof/>
+              </w:rPr>
+              <w:tab/>
+            </w:r>
+            <w:r>
+              <w:rPr>
+                <w:rStyle w:val="Hyperlink"/>
+                <w:noProof/>
+              </w:rPr>
+              <w:t>Bezoek</w:t>
+            </w:r>
+            <w:r>
+              <w:rPr>
+                <w:noProof/>
+                <w:webHidden/>
+              </w:rPr>
+              <w:tab/>
+            </w:r>
+            <w:r>
+              <w:rPr>
+                <w:noProof/>
+                <w:webHidden/>
+              </w:rPr>
+              <w:fldChar w:fldCharType="begin"/>
+            </w:r>
+            <w:r>
+              <w:rPr>
+                <w:noProof/>
+                <w:webHidden/>
+              </w:rPr>
+              <w:instrText xml:space="preserve"> PAGEREF _Toc441071381 \h </w:instrText>
+            </w:r>
+            <w:r>
+              <w:rPr>
+                <w:noProof/>
+                <w:webHidden/>
+              </w:rPr>
+            </w:r>
+            <w:r>
+              <w:rPr>
+                <w:noProof/>
+                <w:webHidden/>
+              </w:rPr>
+              <w:fldChar w:fldCharType="separate"/>
+            </w:r>
+            <w:r>
+              <w:rPr>
+                <w:noProof/>
+                <w:webHidden/>
+              </w:rPr>
+              <w:t>5</w:t>
+            </w:r>
+            <w:r>
+              <w:rPr>
+                <w:noProof/>
+                <w:webHidden/>
+              </w:rPr>
+              <w:fldChar w:fldCharType="end"/>
+            </w:r>
+          </w:hyperlink>
+        </w:p>
+        <w:p>
+          <w:pPr>
+            <w:pStyle w:val="Inhopg3"/>
+            <w:tabs>
+              <w:tab w:val="left" w:pos="1320"/>
+              <w:tab w:val="right" w:leader="dot" w:pos="9062"/>
+            </w:tabs>
+            <w:rPr>
+              <w:noProof/>
+            </w:rPr>
+          </w:pPr>
+          <w:hyperlink w:anchor="_Toc441071382" w:history="1">
+            <w:r>
+              <w:rPr>
+                <w:rStyle w:val="Hyperlink"/>
+                <w:noProof/>
+              </w:rPr>
+              <w:t>3.2.4</w:t>
+            </w:r>
+            <w:r>
+              <w:rPr>
+                <w:noProof/>
+              </w:rPr>
+              <w:tab/>
+            </w:r>
+            <w:r>
+              <w:rPr>
+                <w:rStyle w:val="Hyperlink"/>
+                <w:noProof/>
+              </w:rPr>
+              <w:t>Waarneming</w:t>
+            </w:r>
+            <w:r>
+              <w:rPr>
+                <w:noProof/>
+                <w:webHidden/>
+              </w:rPr>
+              <w:tab/>
+            </w:r>
+            <w:r>
+              <w:rPr>
+                <w:noProof/>
+                <w:webHidden/>
+              </w:rPr>
+              <w:fldChar w:fldCharType="begin"/>
+            </w:r>
+            <w:r>
+              <w:rPr>
+                <w:noProof/>
+                <w:webHidden/>
+              </w:rPr>
+              <w:instrText xml:space="preserve"> PAGEREF _Toc441071382 \h </w:instrText>
+            </w:r>
+            <w:r>
+              <w:rPr>
+                <w:noProof/>
+                <w:webHidden/>
+              </w:rPr>
+            </w:r>
+            <w:r>
+              <w:rPr>
+                <w:noProof/>
+                <w:webHidden/>
+              </w:rPr>
+              <w:fldChar w:fldCharType="separate"/>
+            </w:r>
+            <w:r>
+              <w:rPr>
+                <w:noProof/>
+                <w:webHidden/>
+              </w:rPr>
+              <w:t>5</w:t>
+            </w:r>
+            <w:r>
+              <w:rPr>
+                <w:noProof/>
+                <w:webHidden/>
+              </w:rPr>
+              <w:fldChar w:fldCharType="end"/>
+            </w:r>
+          </w:hyperlink>
+        </w:p>
+        <w:p>
+          <w:pPr>
+            <w:pStyle w:val="Inhopg3"/>
+            <w:tabs>
+              <w:tab w:val="left" w:pos="1320"/>
+              <w:tab w:val="right" w:leader="dot" w:pos="9062"/>
+            </w:tabs>
+            <w:rPr>
+              <w:noProof/>
+            </w:rPr>
+          </w:pPr>
+          <w:hyperlink w:anchor="_Toc441071383" w:history="1">
+            <w:r>
+              <w:rPr>
+                <w:rStyle w:val="Hyperlink"/>
+                <w:noProof/>
+              </w:rPr>
+              <w:t>3.2.5</w:t>
+            </w:r>
+            <w:r>
+              <w:rPr>
+                <w:noProof/>
+              </w:rPr>
+              <w:tab/>
+            </w:r>
+            <w:r>
+              <w:rPr>
+                <w:rStyle w:val="Hyperlink"/>
+                <w:noProof/>
+              </w:rPr>
+              <w:t>SoortWaarneming</w:t>
+            </w:r>
+            <w:r>
+              <w:rPr>
+                <w:noProof/>
+                <w:webHidden/>
+              </w:rPr>
+              <w:tab/>
+            </w:r>
+            <w:r>
+              <w:rPr>
+                <w:noProof/>
+                <w:webHidden/>
+              </w:rPr>
+              <w:fldChar w:fldCharType="begin"/>
+            </w:r>
+            <w:r>
+              <w:rPr>
+                <w:noProof/>
+                <w:webHidden/>
+              </w:rPr>
+              <w:instrText xml:space="preserve"> PAGEREF _Toc441071383 \h </w:instrText>
+            </w:r>
+            <w:r>
+              <w:rPr>
+                <w:noProof/>
+                <w:webHidden/>
+              </w:rPr>
+            </w:r>
+            <w:r>
+              <w:rPr>
+                <w:noProof/>
+                <w:webHidden/>
+              </w:rPr>
+              <w:fldChar w:fldCharType="separate"/>
+            </w:r>
+            <w:r>
+              <w:rPr>
+                <w:noProof/>
+                <w:webHidden/>
+              </w:rPr>
+              <w:t>5</w:t>
+            </w:r>
+            <w:r>
+              <w:rPr>
+                <w:noProof/>
+                <w:webHidden/>
+              </w:rPr>
+              <w:fldChar w:fldCharType="end"/>
+            </w:r>
+          </w:hyperlink>
+        </w:p>
+        <w:p>
+          <w:pPr>
+            <w:pStyle w:val="Inhopg3"/>
+            <w:tabs>
+              <w:tab w:val="left" w:pos="1320"/>
+              <w:tab w:val="right" w:leader="dot" w:pos="9062"/>
+            </w:tabs>
+            <w:rPr>
+              <w:noProof/>
+            </w:rPr>
+          </w:pPr>
+          <w:hyperlink w:anchor="_Toc441071384" w:history="1">
+            <w:r>
+              <w:rPr>
+                <w:rStyle w:val="Hyperlink"/>
+                <w:noProof/>
+              </w:rPr>
+              <w:t>3.2.6</w:t>
+            </w:r>
+            <w:r>
+              <w:rPr>
+                <w:noProof/>
+              </w:rPr>
+              <w:tab/>
+            </w:r>
+            <w:r>
+              <w:rPr>
+                <w:rStyle w:val="Hyperlink"/>
+                <w:noProof/>
+              </w:rPr>
+              <w:t>Diersoort</w:t>
+            </w:r>
+            <w:r>
+              <w:rPr>
+                <w:noProof/>
+                <w:webHidden/>
+              </w:rPr>
+              <w:tab/>
+            </w:r>
+            <w:r>
+              <w:rPr>
+                <w:noProof/>
+                <w:webHidden/>
+              </w:rPr>
+              <w:fldChar w:fldCharType="begin"/>
+            </w:r>
+            <w:r>
+              <w:rPr>
+                <w:noProof/>
+                <w:webHidden/>
+              </w:rPr>
+              <w:instrText xml:space="preserve"> PAGEREF _Toc441071384 \h </w:instrText>
+            </w:r>
+            <w:r>
+              <w:rPr>
+                <w:noProof/>
+                <w:webHidden/>
+              </w:rPr>
+            </w:r>
+            <w:r>
+              <w:rPr>
+                <w:noProof/>
+                <w:webHidden/>
+              </w:rPr>
+              <w:fldChar w:fldCharType="separate"/>
+            </w:r>
+            <w:r>
+              <w:rPr>
+                <w:noProof/>
+                <w:webHidden/>
+              </w:rPr>
+              <w:t>5</w:t>
+            </w:r>
+            <w:r>
+              <w:rPr>
+                <w:noProof/>
+                <w:webHidden/>
+              </w:rPr>
+              <w:fldChar w:fldCharType="end"/>
+            </w:r>
+          </w:hyperlink>
+        </w:p>
+        <w:p>
+          <w:pPr>
+            <w:pStyle w:val="Inhopg3"/>
+            <w:tabs>
+              <w:tab w:val="left" w:pos="1320"/>
+              <w:tab w:val="right" w:leader="dot" w:pos="9062"/>
+            </w:tabs>
+            <w:rPr>
+              <w:noProof/>
+            </w:rPr>
+          </w:pPr>
+          <w:hyperlink w:anchor="_Toc441071385" w:history="1">
+            <w:r>
+              <w:rPr>
+                <w:rStyle w:val="Hyperlink"/>
+                <w:noProof/>
+              </w:rPr>
+              <w:t>3.2.7</w:t>
+            </w:r>
+            <w:r>
+              <w:rPr>
+                <w:noProof/>
+              </w:rPr>
+              <w:tab/>
+            </w:r>
+            <w:r>
+              <w:rPr>
+                <w:rStyle w:val="Hyperlink"/>
+                <w:noProof/>
+              </w:rPr>
+              <w:t>Dier</w:t>
+            </w:r>
+            <w:r>
+              <w:rPr>
+                <w:noProof/>
+                <w:webHidden/>
+              </w:rPr>
+              <w:tab/>
+            </w:r>
+            <w:r>
+              <w:rPr>
+                <w:noProof/>
+                <w:webHidden/>
+              </w:rPr>
+              <w:fldChar w:fldCharType="begin"/>
+            </w:r>
+            <w:r>
+              <w:rPr>
+                <w:noProof/>
+                <w:webHidden/>
+              </w:rPr>
+              <w:instrText xml:space="preserve"> PAGEREF _Toc441071385 \h </w:instrText>
+            </w:r>
+            <w:r>
+              <w:rPr>
+                <w:noProof/>
+                <w:webHidden/>
+              </w:rPr>
+            </w:r>
+            <w:r>
+              <w:rPr>
+                <w:noProof/>
+                <w:webHidden/>
+              </w:rPr>
+              <w:fldChar w:fldCharType="separate"/>
+            </w:r>
+            <w:r>
+              <w:rPr>
+                <w:noProof/>
+                <w:webHidden/>
+              </w:rPr>
+              <w:t>5</w:t>
+            </w:r>
+            <w:r>
+              <w:rPr>
+                <w:noProof/>
+                <w:webHidden/>
+              </w:rPr>
+              <w:fldChar w:fldCharType="end"/>
+            </w:r>
+          </w:hyperlink>
+        </w:p>
+        <w:p>
+          <w:pPr>
+            <w:pStyle w:val="Inhopg1"/>
+            <w:tabs>
+              <w:tab w:val="left" w:pos="440"/>
+              <w:tab w:val="right" w:leader="dot" w:pos="9062"/>
+            </w:tabs>
+            <w:rPr>
+              <w:rFonts w:eastAsiaTheme="minorEastAsia"/>
+              <w:noProof/>
+              <w:lang w:eastAsia="nl-NL"/>
+            </w:rPr>
+          </w:pPr>
+          <w:hyperlink w:anchor="_Toc441071386" w:history="1">
+            <w:r>
+              <w:rPr>
+                <w:rStyle w:val="Hyperlink"/>
+                <w:noProof/>
+              </w:rPr>
+              <w:t>4</w:t>
+            </w:r>
+            <w:r>
+              <w:rPr>
+                <w:rFonts w:eastAsiaTheme="minorEastAsia"/>
+                <w:noProof/>
+                <w:lang w:eastAsia="nl-NL"/>
+              </w:rPr>
+              <w:tab/>
+            </w:r>
+            <w:r>
+              <w:rPr>
+                <w:rStyle w:val="Hyperlink"/>
+                <w:noProof/>
+              </w:rPr>
+              <w:t>Strokendiagram</w:t>
+            </w:r>
+            <w:r>
+              <w:rPr>
+                <w:noProof/>
+                <w:webHidden/>
+              </w:rPr>
+              <w:tab/>
+            </w:r>
+            <w:r>
+              <w:rPr>
+                <w:noProof/>
+                <w:webHidden/>
+              </w:rPr>
+              <w:fldChar w:fldCharType="begin"/>
+            </w:r>
+            <w:r>
+              <w:rPr>
+                <w:noProof/>
+                <w:webHidden/>
+              </w:rPr>
+              <w:instrText xml:space="preserve"> PAGEREF _Toc441071386 \h </w:instrText>
+            </w:r>
+            <w:r>
+              <w:rPr>
+                <w:noProof/>
+                <w:webHidden/>
+              </w:rPr>
+            </w:r>
+            <w:r>
+              <w:rPr>
+                <w:noProof/>
+                <w:webHidden/>
+              </w:rPr>
+              <w:fldChar w:fldCharType="separate"/>
+            </w:r>
+            <w:r>
+              <w:rPr>
+                <w:noProof/>
+                <w:webHidden/>
+              </w:rPr>
+              <w:t>6</w:t>
+            </w:r>
+            <w:r>
+              <w:rPr>
+                <w:noProof/>
+                <w:webHidden/>
+              </w:rPr>
+              <w:fldChar w:fldCharType="end"/>
+            </w:r>
+          </w:hyperlink>
+        </w:p>
+        <w:p>
+          <w:pPr>
+            <w:pStyle w:val="Inhopg1"/>
+            <w:tabs>
+              <w:tab w:val="left" w:pos="440"/>
+              <w:tab w:val="right" w:leader="dot" w:pos="9062"/>
+            </w:tabs>
+            <w:rPr>
+              <w:rFonts w:eastAsiaTheme="minorEastAsia"/>
+              <w:noProof/>
+              <w:lang w:eastAsia="nl-NL"/>
+            </w:rPr>
+          </w:pPr>
+          <w:hyperlink w:anchor="_Toc441071387" w:history="1">
+            <w:r>
+              <w:rPr>
+                <w:rStyle w:val="Hyperlink"/>
+                <w:noProof/>
+              </w:rPr>
+              <w:t>5</w:t>
+            </w:r>
+            <w:r>
+              <w:rPr>
+                <w:rFonts w:eastAsiaTheme="minorEastAsia"/>
+                <w:noProof/>
+                <w:lang w:eastAsia="nl-NL"/>
+              </w:rPr>
+              <w:tab/>
+            </w:r>
+            <w:r>
+              <w:rPr>
+                <w:rStyle w:val="Hyperlink"/>
+                <w:noProof/>
+              </w:rPr>
+              <w:t>Database ontwerp</w:t>
+            </w:r>
+            <w:r>
+              <w:rPr>
+                <w:noProof/>
+                <w:webHidden/>
+              </w:rPr>
+              <w:tab/>
+            </w:r>
+            <w:r>
+              <w:rPr>
+                <w:noProof/>
+                <w:webHidden/>
+              </w:rPr>
+              <w:fldChar w:fldCharType="begin"/>
+            </w:r>
+            <w:r>
+              <w:rPr>
+                <w:noProof/>
+                <w:webHidden/>
+              </w:rPr>
+              <w:instrText xml:space="preserve"> PAGEREF _Toc441071387 \h </w:instrText>
+            </w:r>
+            <w:r>
+              <w:rPr>
+                <w:noProof/>
+                <w:webHidden/>
+              </w:rPr>
+            </w:r>
+            <w:r>
+              <w:rPr>
+                <w:noProof/>
+                <w:webHidden/>
+              </w:rPr>
+              <w:fldChar w:fldCharType="separate"/>
+            </w:r>
+            <w:r>
+              <w:rPr>
+                <w:noProof/>
+                <w:webHidden/>
+              </w:rPr>
+              <w:t>7</w:t>
+            </w:r>
+            <w:r>
+              <w:rPr>
+                <w:noProof/>
+                <w:webHidden/>
+              </w:rPr>
+              <w:fldChar w:fldCharType="end"/>
+            </w:r>
+          </w:hyperlink>
+        </w:p>
+        <w:p>
+          <w:pPr>
+            <w:pStyle w:val="Inhopg1"/>
+            <w:tabs>
+              <w:tab w:val="left" w:pos="440"/>
+              <w:tab w:val="right" w:leader="dot" w:pos="9062"/>
+            </w:tabs>
+            <w:rPr>
+              <w:rFonts w:eastAsiaTheme="minorEastAsia"/>
+              <w:noProof/>
+              <w:lang w:eastAsia="nl-NL"/>
+            </w:rPr>
+          </w:pPr>
+          <w:hyperlink w:anchor="_Toc441071388" w:history="1">
+            <w:r>
+              <w:rPr>
+                <w:rStyle w:val="Hyperlink"/>
+                <w:noProof/>
+              </w:rPr>
+              <w:t>6</w:t>
+            </w:r>
+            <w:r>
+              <w:rPr>
+                <w:rFonts w:eastAsiaTheme="minorEastAsia"/>
+                <w:noProof/>
+                <w:lang w:eastAsia="nl-NL"/>
+              </w:rPr>
+              <w:tab/>
+            </w:r>
+            <w:r>
+              <w:rPr>
+                <w:rStyle w:val="Hyperlink"/>
+                <w:noProof/>
+              </w:rPr>
+              <w:t>Klassendiagram</w:t>
+            </w:r>
+            <w:r>
+              <w:rPr>
+                <w:noProof/>
+                <w:webHidden/>
+              </w:rPr>
+              <w:tab/>
+            </w:r>
+            <w:r>
+              <w:rPr>
+                <w:noProof/>
+                <w:webHidden/>
+              </w:rPr>
+              <w:fldChar w:fldCharType="begin"/>
+            </w:r>
+            <w:r>
+              <w:rPr>
+                <w:noProof/>
+                <w:webHidden/>
+              </w:rPr>
+              <w:instrText xml:space="preserve"> PAGEREF _Toc441071388 \h </w:instrText>
+            </w:r>
+            <w:r>
+              <w:rPr>
+                <w:noProof/>
+                <w:webHidden/>
+              </w:rPr>
+            </w:r>
+            <w:r>
+              <w:rPr>
+                <w:noProof/>
+                <w:webHidden/>
+              </w:rPr>
+              <w:fldChar w:fldCharType="separate"/>
+            </w:r>
+            <w:r>
+              <w:rPr>
+                <w:noProof/>
+                <w:webHidden/>
+              </w:rPr>
+              <w:t>8</w:t>
+            </w:r>
+            <w:r>
+              <w:rPr>
+                <w:noProof/>
+                <w:webHidden/>
+              </w:rPr>
+              <w:fldChar w:fldCharType="end"/>
+            </w:r>
+          </w:hyperlink>
+        </w:p>
+        <w:p>
+          <w:pPr>
+            <w:pStyle w:val="Inhopg2"/>
+            <w:tabs>
+              <w:tab w:val="left" w:pos="880"/>
+              <w:tab w:val="right" w:leader="dot" w:pos="9062"/>
+            </w:tabs>
+            <w:rPr>
+              <w:noProof/>
+            </w:rPr>
+          </w:pPr>
+          <w:hyperlink w:anchor="_Toc441071389" w:history="1">
+            <w:r>
+              <w:rPr>
+                <w:rStyle w:val="Hyperlink"/>
+                <w:noProof/>
+              </w:rPr>
+              <w:t>6.1</w:t>
+            </w:r>
+            <w:r>
+              <w:rPr>
+                <w:noProof/>
+              </w:rPr>
+              <w:tab/>
+            </w:r>
+            <w:r>
+              <w:rPr>
+                <w:rStyle w:val="Hyperlink"/>
+                <w:noProof/>
+              </w:rPr>
+              <w:t>Diagram</w:t>
+            </w:r>
+            <w:r>
+              <w:rPr>
+                <w:noProof/>
+                <w:webHidden/>
+              </w:rPr>
+              <w:tab/>
+            </w:r>
+            <w:r>
+              <w:rPr>
+                <w:noProof/>
+                <w:webHidden/>
+              </w:rPr>
+              <w:fldChar w:fldCharType="begin"/>
+            </w:r>
+            <w:r>
+              <w:rPr>
+                <w:noProof/>
+                <w:webHidden/>
+              </w:rPr>
+              <w:instrText xml:space="preserve"> PAGEREF _Toc441071389 \h </w:instrText>
+            </w:r>
+            <w:r>
+              <w:rPr>
+                <w:noProof/>
+                <w:webHidden/>
+              </w:rPr>
+            </w:r>
+            <w:r>
+              <w:rPr>
+                <w:noProof/>
+                <w:webHidden/>
+              </w:rPr>
+              <w:fldChar w:fldCharType="separate"/>
+            </w:r>
+            <w:r>
+              <w:rPr>
+                <w:noProof/>
+                <w:webHidden/>
+              </w:rPr>
+              <w:t>8</w:t>
+            </w:r>
+            <w:r>
+              <w:rPr>
+                <w:noProof/>
+                <w:webHidden/>
+              </w:rPr>
+              <w:fldChar w:fldCharType="end"/>
+            </w:r>
+          </w:hyperlink>
+        </w:p>
+        <w:p>
+          <w:pPr>
+            <w:pStyle w:val="Inhopg2"/>
+            <w:tabs>
+              <w:tab w:val="left" w:pos="880"/>
+              <w:tab w:val="right" w:leader="dot" w:pos="9062"/>
+            </w:tabs>
+            <w:rPr>
+              <w:noProof/>
+            </w:rPr>
+          </w:pPr>
+          <w:hyperlink w:anchor="_Toc441071390" w:history="1">
+            <w:r>
+              <w:rPr>
+                <w:rStyle w:val="Hyperlink"/>
+                <w:noProof/>
+              </w:rPr>
+              <w:t>6.2</w:t>
+            </w:r>
+            <w:r>
+              <w:rPr>
+                <w:noProof/>
+              </w:rPr>
+              <w:tab/>
+            </w:r>
+            <w:r>
+              <w:rPr>
+                <w:rStyle w:val="Hyperlink"/>
+                <w:noProof/>
+              </w:rPr>
+              <w:t>Uitleg klassendiagram</w:t>
+            </w:r>
+            <w:r>
+              <w:rPr>
+                <w:noProof/>
+                <w:webHidden/>
+              </w:rPr>
+              <w:tab/>
+            </w:r>
+            <w:r>
+              <w:rPr>
+                <w:noProof/>
+                <w:webHidden/>
+              </w:rPr>
+              <w:fldChar w:fldCharType="begin"/>
+            </w:r>
+            <w:r>
+              <w:rPr>
+                <w:noProof/>
+                <w:webHidden/>
+              </w:rPr>
+              <w:instrText xml:space="preserve"> PAGEREF _Toc441071390 \h </w:instrText>
+            </w:r>
+            <w:r>
+              <w:rPr>
+                <w:noProof/>
+                <w:webHidden/>
+              </w:rPr>
+            </w:r>
+            <w:r>
+              <w:rPr>
+                <w:noProof/>
+                <w:webHidden/>
+              </w:rPr>
+              <w:fldChar w:fldCharType="separate"/>
+            </w:r>
+            <w:r>
+              <w:rPr>
+                <w:noProof/>
+                <w:webHidden/>
+              </w:rPr>
+              <w:t>8</w:t>
             </w:r>
             <w:r>
               <w:rPr>
@@ -500,10 +1871,12 @@
       <w:pPr>
         <w:pStyle w:val="Kop1"/>
       </w:pPr>
+      <w:bookmarkStart w:id="2" w:name="_Toc441071374"/>
       <w:r>
         <w:lastRenderedPageBreak/>
         <w:t>Inleiding</w:t>
       </w:r>
+      <w:bookmarkEnd w:id="2"/>
     </w:p>
     <w:p>
       <w:r>
@@ -542,9 +1915,11 @@
       <w:pPr>
         <w:pStyle w:val="Kop1"/>
       </w:pPr>
+      <w:bookmarkStart w:id="3" w:name="_Toc441071375"/>
       <w:r>
         <w:t>Begrippenlijst</w:t>
       </w:r>
+      <w:bookmarkEnd w:id="3"/>
     </w:p>
     <w:p/>
     <w:p>
@@ -556,18 +1931,22 @@
       <w:pPr>
         <w:pStyle w:val="Kop1"/>
       </w:pPr>
+      <w:bookmarkStart w:id="4" w:name="_Toc441071376"/>
       <w:r>
         <w:lastRenderedPageBreak/>
         <w:t>ERD</w:t>
       </w:r>
+      <w:bookmarkEnd w:id="4"/>
     </w:p>
     <w:p>
       <w:pPr>
         <w:pStyle w:val="Kop2"/>
       </w:pPr>
+      <w:bookmarkStart w:id="5" w:name="_Toc441071377"/>
       <w:r>
         <w:t>Diagram</w:t>
       </w:r>
+      <w:bookmarkEnd w:id="5"/>
     </w:p>
     <w:p>
       <w:r>
@@ -576,7 +1955,7 @@
           <w:lang w:eastAsia="nl-NL"/>
         </w:rPr>
         <w:drawing>
-          <wp:inline distT="0" distB="0" distL="0" distR="0">
+          <wp:inline distT="0" distB="0" distL="0" distR="0" wp14:anchorId="7BB8838C" wp14:editId="709B8519">
             <wp:extent cx="5760720" cy="5957556"/>
             <wp:effectExtent l="0" t="0" r="0" b="5715"/>
             <wp:docPr id="7" name="Afbeelding 7" descr="D:\Users\Sven\Downloads\download(2).png"/>
@@ -630,9 +2009,11 @@
       <w:pPr>
         <w:pStyle w:val="Kop2"/>
       </w:pPr>
+      <w:bookmarkStart w:id="6" w:name="_Toc441071378"/>
       <w:r>
         <w:t>Uitleg ERD</w:t>
       </w:r>
+      <w:bookmarkEnd w:id="6"/>
     </w:p>
     <w:p>
       <w:r>
@@ -644,9 +2025,11 @@
       <w:pPr>
         <w:pStyle w:val="Kop3"/>
       </w:pPr>
+      <w:bookmarkStart w:id="7" w:name="_Toc441071379"/>
       <w:r>
         <w:t>Project</w:t>
       </w:r>
+      <w:bookmarkEnd w:id="7"/>
     </w:p>
     <w:p>
       <w:r>
@@ -661,10 +2044,12 @@
       <w:pPr>
         <w:pStyle w:val="Kop3"/>
       </w:pPr>
+      <w:bookmarkStart w:id="8" w:name="_Toc441071380"/>
       <w:r>
         <w:lastRenderedPageBreak/>
         <w:t>Gebied</w:t>
       </w:r>
+      <w:bookmarkEnd w:id="8"/>
     </w:p>
     <w:p>
       <w:r>
@@ -676,9 +2061,11 @@
       <w:pPr>
         <w:pStyle w:val="Kop3"/>
       </w:pPr>
+      <w:bookmarkStart w:id="9" w:name="_Toc441071381"/>
       <w:r>
         <w:t>Bezoek</w:t>
       </w:r>
+      <w:bookmarkEnd w:id="9"/>
     </w:p>
     <w:p>
       <w:r>
@@ -808,9 +2195,11 @@
       <w:pPr>
         <w:pStyle w:val="Kop3"/>
       </w:pPr>
+      <w:bookmarkStart w:id="10" w:name="_Toc441071382"/>
       <w:r>
         <w:t>Waarneming</w:t>
       </w:r>
+      <w:bookmarkEnd w:id="10"/>
     </w:p>
     <w:p>
       <w:r>
@@ -911,9 +2300,11 @@
       <w:pPr>
         <w:pStyle w:val="Kop3"/>
       </w:pPr>
+      <w:bookmarkStart w:id="11" w:name="_Toc441071383"/>
       <w:r>
         <w:t>SoortWaarneming</w:t>
       </w:r>
+      <w:bookmarkEnd w:id="11"/>
     </w:p>
     <w:p>
       <w:r>
@@ -925,12 +2316,14 @@
       <w:pPr>
         <w:pStyle w:val="Kop3"/>
       </w:pPr>
+      <w:bookmarkStart w:id="12" w:name="_Toc441071384"/>
       <w:r>
         <w:t>Dier</w:t>
       </w:r>
       <w:r>
         <w:t>soort</w:t>
       </w:r>
+      <w:bookmarkEnd w:id="12"/>
     </w:p>
     <w:p>
       <w:r>
@@ -942,9 +2335,11 @@
       <w:pPr>
         <w:pStyle w:val="Kop3"/>
       </w:pPr>
+      <w:bookmarkStart w:id="13" w:name="_Toc441071385"/>
       <w:r>
         <w:t>Dier</w:t>
       </w:r>
+      <w:bookmarkEnd w:id="13"/>
     </w:p>
     <w:p>
       <w:pPr>
@@ -968,9 +2363,11 @@
       <w:pPr>
         <w:pStyle w:val="Kop1"/>
       </w:pPr>
+      <w:bookmarkStart w:id="14" w:name="_Toc441071386"/>
       <w:r>
         <w:t>Strokendiagram</w:t>
       </w:r>
+      <w:bookmarkEnd w:id="14"/>
     </w:p>
     <w:p>
       <w:r>
@@ -979,8 +2376,6 @@
       <w:r>
         <w:t xml:space="preserve"> De uitleg van de tabellen staat bij het hoofdstuk ERD.</w:t>
       </w:r>
-      <w:bookmarkStart w:id="2" w:name="_GoBack"/>
-      <w:bookmarkEnd w:id="2"/>
     </w:p>
     <w:p>
       <w:r>
@@ -989,7 +2384,7 @@
           <w:lang w:eastAsia="nl-NL"/>
         </w:rPr>
         <w:drawing>
-          <wp:inline distT="0" distB="0" distL="0" distR="0">
+          <wp:inline distT="0" distB="0" distL="0" distR="0" wp14:anchorId="194DF803" wp14:editId="5F303C2B">
             <wp:extent cx="8892540" cy="2932333"/>
             <wp:effectExtent l="0" t="0" r="3810" b="1905"/>
             <wp:docPr id="6" name="Afbeelding 6" descr="D:\Users\Sven\Downloads\download(1).png"/>
@@ -1053,10 +2448,12 @@
       <w:pPr>
         <w:pStyle w:val="Kop1"/>
       </w:pPr>
+      <w:bookmarkStart w:id="15" w:name="_Toc441071387"/>
       <w:r>
         <w:lastRenderedPageBreak/>
         <w:t>Database ontwerp</w:t>
       </w:r>
+      <w:bookmarkEnd w:id="15"/>
     </w:p>
     <w:p>
       <w:r>
@@ -1073,7 +2470,7 @@
           <w:lang w:eastAsia="nl-NL"/>
         </w:rPr>
         <w:drawing>
-          <wp:inline distT="0" distB="0" distL="0" distR="0">
+          <wp:inline distT="0" distB="0" distL="0" distR="0" wp14:anchorId="5881167C" wp14:editId="6B487D38">
             <wp:extent cx="5760720" cy="6482450"/>
             <wp:effectExtent l="0" t="0" r="0" b="0"/>
             <wp:docPr id="8" name="Afbeelding 8" descr="D:\Users\Sven\Downloads\download(3).png"/>
@@ -1132,12 +2529,93 @@
       <w:pPr>
         <w:pStyle w:val="Kop1"/>
       </w:pPr>
+      <w:bookmarkStart w:id="16" w:name="_Toc441071388"/>
       <w:r>
         <w:lastRenderedPageBreak/>
         <w:t>Klassendiagram</w:t>
       </w:r>
+      <w:bookmarkEnd w:id="16"/>
+    </w:p>
+    <w:p>
+      <w:pPr>
+        <w:pStyle w:val="Kop2"/>
+      </w:pPr>
+      <w:bookmarkStart w:id="17" w:name="_Toc441071389"/>
+      <w:r>
+        <w:t>Diagram</w:t>
+      </w:r>
+      <w:bookmarkEnd w:id="17"/>
+    </w:p>
+    <w:p>
+      <w:pPr>
+        <w:keepNext/>
+      </w:pPr>
+      <w:r>
+        <w:pict>
+          <v:shapetype id="_x0000_t75" coordsize="21600,21600" o:spt="75" o:preferrelative="t" path="m@4@5l@4@11@9@11@9@5xe" filled="f" stroked="f">
+            <v:stroke joinstyle="miter"/>
+            <v:formulas>
+              <v:f eqn="if lineDrawn pixelLineWidth 0"/>
+              <v:f eqn="sum @0 1 0"/>
+              <v:f eqn="sum 0 0 @1"/>
+              <v:f eqn="prod @2 1 2"/>
+              <v:f eqn="prod @3 21600 pixelWidth"/>
+              <v:f eqn="prod @3 21600 pixelHeight"/>
+              <v:f eqn="sum @0 0 1"/>
+              <v:f eqn="prod @6 1 2"/>
+              <v:f eqn="prod @7 21600 pixelWidth"/>
+              <v:f eqn="sum @8 21600 0"/>
+              <v:f eqn="prod @7 21600 pixelHeight"/>
+              <v:f eqn="sum @10 21600 0"/>
+            </v:formulas>
+            <v:path o:extrusionok="f" gradientshapeok="t" o:connecttype="rect"/>
+            <o:lock v:ext="edit" aspectratio="t"/>
+          </v:shapetype>
+          <v:shape id="_x0000_i1025" type="#_x0000_t75" style="width:453pt;height:322.5pt">
+            <v:imagedata r:id="rId13" o:title="Klassendiagram"/>
+          </v:shape>
+        </w:pict>
+      </w:r>
+    </w:p>
+    <w:p>
+      <w:pPr>
+        <w:pStyle w:val="Bijschrift"/>
+      </w:pPr>
+      <w:r>
+        <w:t xml:space="preserve">Figuur </w:t>
+      </w:r>
+      <w:fldSimple w:instr=" SEQ Figuur \* ARABIC ">
+        <w:r>
+          <w:rPr>
+            <w:noProof/>
+          </w:rPr>
+          <w:t>1</w:t>
+        </w:r>
+      </w:fldSimple>
+      <w:r>
+        <w:t xml:space="preserve"> Eerste versie klassendiagram</w:t>
+      </w:r>
+    </w:p>
+    <w:p>
+      <w:r>
+        <w:t>Voor het prototype is dit de eerste versie van het klassendiagram. Dit zijn de models van de applicatie.</w:t>
+      </w:r>
     </w:p>
     <w:p/>
+    <w:p>
+      <w:pPr>
+        <w:pStyle w:val="Kop2"/>
+      </w:pPr>
+      <w:bookmarkStart w:id="18" w:name="_Toc441071390"/>
+      <w:r>
+        <w:t>Uitleg klassendiagram</w:t>
+      </w:r>
+      <w:bookmarkEnd w:id="18"/>
+    </w:p>
+    <w:p>
+      <w:bookmarkStart w:id="19" w:name="_GoBack"/>
+      <w:bookmarkEnd w:id="19"/>
+    </w:p>
     <w:sectPr>
       <w:pgSz w:w="11906" w:h="16838"/>
       <w:pgMar w:top="1417" w:right="1417" w:bottom="1417" w:left="1417" w:header="708" w:footer="708" w:gutter="0"/>
@@ -1204,7 +2682,7 @@
           <w:rPr>
             <w:noProof/>
           </w:rPr>
-          <w:t>5</w:t>
+          <w:t>8</w:t>
         </w:r>
         <w:r>
           <w:fldChar w:fldCharType="end"/>
@@ -1230,6 +2708,7 @@
         <w:docPartUnique/>
       </w:docPartObj>
     </w:sdtPr>
+    <w:sdtEndPr/>
     <w:sdtContent>
       <w:p>
         <w:pPr>
@@ -1249,7 +2728,7 @@
           <w:rPr>
             <w:noProof/>
           </w:rPr>
-          <w:t>6</w:t>
+          <w:t>0</w:t>
         </w:r>
         <w:r>
           <w:fldChar w:fldCharType="end"/>
@@ -2493,6 +3972,51 @@
       <w:contextualSpacing/>
     </w:pPr>
   </w:style>
+  <w:style w:type="paragraph" w:styleId="Bijschrift">
+    <w:name w:val="caption"/>
+    <w:basedOn w:val="Standaard"/>
+    <w:next w:val="Standaard"/>
+    <w:uiPriority w:val="35"/>
+    <w:unhideWhenUsed/>
+    <w:qFormat/>
+    <w:rsid w:val="009E02A1"/>
+    <w:pPr>
+      <w:spacing w:after="200" w:line="240" w:lineRule="auto"/>
+    </w:pPr>
+    <w:rPr>
+      <w:i/>
+      <w:iCs/>
+      <w:color w:val="44546A" w:themeColor="text2"/>
+      <w:sz w:val="18"/>
+      <w:szCs w:val="18"/>
+    </w:rPr>
+  </w:style>
+  <w:style w:type="paragraph" w:styleId="Inhopg2">
+    <w:name w:val="toc 2"/>
+    <w:basedOn w:val="Standaard"/>
+    <w:next w:val="Standaard"/>
+    <w:autoRedefine/>
+    <w:uiPriority w:val="39"/>
+    <w:unhideWhenUsed/>
+    <w:rsid w:val="005F4621"/>
+    <w:pPr>
+      <w:spacing w:after="100"/>
+      <w:ind w:left="220"/>
+    </w:pPr>
+  </w:style>
+  <w:style w:type="paragraph" w:styleId="Inhopg3">
+    <w:name w:val="toc 3"/>
+    <w:basedOn w:val="Standaard"/>
+    <w:next w:val="Standaard"/>
+    <w:autoRedefine/>
+    <w:uiPriority w:val="39"/>
+    <w:unhideWhenUsed/>
+    <w:rsid w:val="005F4621"/>
+    <w:pPr>
+      <w:spacing w:after="100"/>
+      <w:ind w:left="440"/>
+    </w:pPr>
+  </w:style>
 </w:styles>
 </file>
 

</xml_diff>